<commit_message>
Dokumentáció és Projekt bemutató
</commit_message>
<xml_diff>
--- a/boreDomReg.docx
+++ b/boreDomReg.docx
@@ -5,29 +5,68 @@
     <w:p>
       <w:pPr>
         <w:rPr>
-          <w:sz w:val="24"/>
-          <w:szCs w:val="24"/>
-        </w:rPr>
-      </w:pPr>
-      <w:r>
-        <w:rPr>
-          <w:sz w:val="24"/>
-          <w:szCs w:val="24"/>
-        </w:rPr>
-        <w:t>A program amit használtunk a kód megírásához: Visual Studo Code</w:t>
-      </w:r>
-    </w:p>
-    <w:p>
-      <w:pPr>
-        <w:rPr>
-          <w:sz w:val="24"/>
-          <w:szCs w:val="24"/>
-        </w:rPr>
-      </w:pPr>
-      <w:r>
-        <w:rPr>
-          <w:sz w:val="24"/>
-          <w:szCs w:val="24"/>
+          <w:sz w:val="26"/>
+          <w:szCs w:val="26"/>
+        </w:rPr>
+      </w:pPr>
+      <w:r>
+        <w:rPr>
+          <w:sz w:val="26"/>
+          <w:szCs w:val="26"/>
+        </w:rPr>
+        <w:t>A program</w:t>
+      </w:r>
+      <w:r>
+        <w:rPr>
+          <w:sz w:val="26"/>
+          <w:szCs w:val="26"/>
+        </w:rPr>
+        <w:t>,</w:t>
+      </w:r>
+      <w:r>
+        <w:rPr>
+          <w:sz w:val="26"/>
+          <w:szCs w:val="26"/>
+        </w:rPr>
+        <w:t xml:space="preserve"> amit használtunk a kód megírásához: Visual </w:t>
+      </w:r>
+      <w:proofErr w:type="spellStart"/>
+      <w:r>
+        <w:rPr>
+          <w:sz w:val="26"/>
+          <w:szCs w:val="26"/>
+        </w:rPr>
+        <w:t>Studo</w:t>
+      </w:r>
+      <w:proofErr w:type="spellEnd"/>
+      <w:r>
+        <w:rPr>
+          <w:sz w:val="26"/>
+          <w:szCs w:val="26"/>
+        </w:rPr>
+        <w:t xml:space="preserve"> </w:t>
+      </w:r>
+      <w:proofErr w:type="spellStart"/>
+      <w:r>
+        <w:rPr>
+          <w:sz w:val="26"/>
+          <w:szCs w:val="26"/>
+        </w:rPr>
+        <w:t>Code</w:t>
+      </w:r>
+      <w:proofErr w:type="spellEnd"/>
+    </w:p>
+    <w:p>
+      <w:pPr>
+        <w:rPr>
+          <w:sz w:val="26"/>
+          <w:szCs w:val="26"/>
+        </w:rPr>
+      </w:pPr>
+      <w:r>
+        <w:rPr>
+          <w:sz w:val="26"/>
+          <w:szCs w:val="26"/>
         </w:rPr>
         <w:t>A nyelveket listája: HTML, CSS, JAVASCRIPT</w:t>
       </w:r>
@@ -35,73 +74,107 @@
     <w:p>
       <w:pPr>
         <w:rPr>
-          <w:sz w:val="24"/>
-          <w:szCs w:val="24"/>
-        </w:rPr>
-      </w:pPr>
-      <w:r>
-        <w:rPr>
-          <w:sz w:val="24"/>
-          <w:szCs w:val="24"/>
-        </w:rPr>
-        <w:t>Bővítmények: Bootstrap.</w:t>
-      </w:r>
-    </w:p>
-    <w:p>
-      <w:pPr>
-        <w:rPr>
-          <w:sz w:val="24"/>
-          <w:szCs w:val="24"/>
-        </w:rPr>
-      </w:pPr>
-      <w:r>
-        <w:rPr>
-          <w:sz w:val="24"/>
-          <w:szCs w:val="24"/>
+          <w:sz w:val="26"/>
+          <w:szCs w:val="26"/>
+        </w:rPr>
+      </w:pPr>
+      <w:r>
+        <w:rPr>
+          <w:sz w:val="26"/>
+          <w:szCs w:val="26"/>
+        </w:rPr>
+        <w:t xml:space="preserve">Bővítmények: </w:t>
+      </w:r>
+      <w:proofErr w:type="spellStart"/>
+      <w:r>
+        <w:rPr>
+          <w:sz w:val="26"/>
+          <w:szCs w:val="26"/>
+        </w:rPr>
+        <w:t>Bootstrap</w:t>
+      </w:r>
+      <w:proofErr w:type="spellEnd"/>
+      <w:r>
+        <w:rPr>
+          <w:sz w:val="26"/>
+          <w:szCs w:val="26"/>
+        </w:rPr>
+        <w:t>.</w:t>
+      </w:r>
+    </w:p>
+    <w:p>
+      <w:pPr>
+        <w:rPr>
+          <w:sz w:val="26"/>
+          <w:szCs w:val="26"/>
+        </w:rPr>
+      </w:pPr>
+      <w:r>
+        <w:rPr>
+          <w:sz w:val="26"/>
+          <w:szCs w:val="26"/>
         </w:rPr>
         <w:t>Csapat:</w:t>
       </w:r>
       <w:r>
         <w:rPr>
-          <w:sz w:val="24"/>
-          <w:szCs w:val="24"/>
+          <w:sz w:val="26"/>
+          <w:szCs w:val="26"/>
         </w:rPr>
         <w:t xml:space="preserve"> </w:t>
       </w:r>
-      <w:r>
-        <w:rPr>
-          <w:sz w:val="24"/>
-          <w:szCs w:val="24"/>
+      <w:proofErr w:type="spellStart"/>
+      <w:r>
+        <w:rPr>
+          <w:sz w:val="26"/>
+          <w:szCs w:val="26"/>
         </w:rPr>
         <w:t>boreDom</w:t>
       </w:r>
-    </w:p>
-    <w:p>
-      <w:pPr>
-        <w:rPr>
-          <w:sz w:val="24"/>
-          <w:szCs w:val="24"/>
-        </w:rPr>
-      </w:pPr>
-      <w:r>
-        <w:rPr>
-          <w:sz w:val="24"/>
-          <w:szCs w:val="24"/>
-        </w:rPr>
-        <w:t>Tagok: Szegedi Bence Csaba, Ruszó Richárd, Forgó Balázs</w:t>
-      </w:r>
-    </w:p>
-    <w:p>
-      <w:pPr>
-        <w:rPr>
-          <w:sz w:val="24"/>
-          <w:szCs w:val="24"/>
-        </w:rPr>
-      </w:pPr>
-      <w:r>
-        <w:rPr>
-          <w:sz w:val="24"/>
-          <w:szCs w:val="24"/>
+      <w:proofErr w:type="spellEnd"/>
+    </w:p>
+    <w:p>
+      <w:pPr>
+        <w:rPr>
+          <w:sz w:val="26"/>
+          <w:szCs w:val="26"/>
+        </w:rPr>
+      </w:pPr>
+      <w:r>
+        <w:rPr>
+          <w:sz w:val="26"/>
+          <w:szCs w:val="26"/>
+        </w:rPr>
+        <w:t xml:space="preserve">Tagok: Szegedi Bence Csaba, </w:t>
+      </w:r>
+      <w:proofErr w:type="spellStart"/>
+      <w:r>
+        <w:rPr>
+          <w:sz w:val="26"/>
+          <w:szCs w:val="26"/>
+        </w:rPr>
+        <w:t>Ruszó</w:t>
+      </w:r>
+      <w:proofErr w:type="spellEnd"/>
+      <w:r>
+        <w:rPr>
+          <w:sz w:val="26"/>
+          <w:szCs w:val="26"/>
+        </w:rPr>
+        <w:t xml:space="preserve"> Richárd, Forgó Balázs</w:t>
+      </w:r>
+    </w:p>
+    <w:p>
+      <w:pPr>
+        <w:rPr>
+          <w:sz w:val="26"/>
+          <w:szCs w:val="26"/>
+        </w:rPr>
+      </w:pPr>
+      <w:r>
+        <w:rPr>
+          <w:sz w:val="26"/>
+          <w:szCs w:val="26"/>
         </w:rPr>
         <w:t>MI OKOZOTT GONDOT?</w:t>
       </w:r>
@@ -109,46 +182,180 @@
     <w:p>
       <w:pPr>
         <w:rPr>
-          <w:sz w:val="24"/>
-          <w:szCs w:val="24"/>
-        </w:rPr>
-      </w:pPr>
-      <w:r>
-        <w:rPr>
-          <w:sz w:val="24"/>
-          <w:szCs w:val="24"/>
-        </w:rPr>
-        <w:t xml:space="preserve">Egy kicsit tanácstalanul indultunk neki ennek a projektnek mivel egyikünknek sem volt semmi ötlete arról hogy, hogyan is kéne kinézni ennek a weboldalnak, és az sem segített a helyzetünkön hogy egyikünknek sem nagyon ment a Bootstrap. Ebből kifolyólag 3 fázison ment át a projekt mire eljutott a pontra ahol azt mondhattuk róla hogy kihoztuk belőle a legjobbat. </w:t>
-      </w:r>
-    </w:p>
-    <w:p>
-      <w:pPr>
-        <w:rPr>
-          <w:sz w:val="24"/>
-          <w:szCs w:val="24"/>
-        </w:rPr>
-      </w:pPr>
-      <w:r>
-        <w:rPr>
-          <w:sz w:val="24"/>
-          <w:szCs w:val="24"/>
-        </w:rPr>
-        <w:t>Első sorban még a Git Hub tudásunkat is próbára tette a feladat mivel az első pár commit-unk nem úgy történt ahogy azt gondoltuk hogy fog.</w:t>
+          <w:sz w:val="26"/>
+          <w:szCs w:val="26"/>
+        </w:rPr>
+      </w:pPr>
+      <w:r>
+        <w:rPr>
+          <w:sz w:val="26"/>
+          <w:szCs w:val="26"/>
+        </w:rPr>
+        <w:t>Egy kicsit tanácstalanul indultunk neki ennek a projektnek mivel egyikünknek sem volt semmi ötlete arról</w:t>
+      </w:r>
+      <w:r>
+        <w:rPr>
+          <w:sz w:val="26"/>
+          <w:szCs w:val="26"/>
+        </w:rPr>
+        <w:t>,</w:t>
+      </w:r>
+      <w:r>
+        <w:rPr>
+          <w:sz w:val="26"/>
+          <w:szCs w:val="26"/>
+        </w:rPr>
+        <w:t xml:space="preserve"> hogy hogyan is kéne kinézni ennek a weboldalnak, és az sem segített a helyzetünkön</w:t>
+      </w:r>
+      <w:r>
+        <w:rPr>
+          <w:sz w:val="26"/>
+          <w:szCs w:val="26"/>
+        </w:rPr>
+        <w:t>,</w:t>
+      </w:r>
+      <w:r>
+        <w:rPr>
+          <w:sz w:val="26"/>
+          <w:szCs w:val="26"/>
+        </w:rPr>
+        <w:t xml:space="preserve"> hogy egyikünknek sem nagyon ment a </w:t>
+      </w:r>
+      <w:proofErr w:type="spellStart"/>
+      <w:r>
+        <w:rPr>
+          <w:sz w:val="26"/>
+          <w:szCs w:val="26"/>
+        </w:rPr>
+        <w:t>Bootstrap</w:t>
+      </w:r>
+      <w:proofErr w:type="spellEnd"/>
+      <w:r>
+        <w:rPr>
+          <w:sz w:val="26"/>
+          <w:szCs w:val="26"/>
+        </w:rPr>
+        <w:t>. Ebből kifolyólag 3 fázison ment át a projekt mire eljutott a pontra</w:t>
+      </w:r>
+      <w:r>
+        <w:rPr>
+          <w:sz w:val="26"/>
+          <w:szCs w:val="26"/>
+        </w:rPr>
+        <w:t>,</w:t>
+      </w:r>
+      <w:r>
+        <w:rPr>
+          <w:sz w:val="26"/>
+          <w:szCs w:val="26"/>
+        </w:rPr>
+        <w:t xml:space="preserve"> ahol azt mondhattuk róla</w:t>
+      </w:r>
+      <w:r>
+        <w:rPr>
+          <w:sz w:val="26"/>
+          <w:szCs w:val="26"/>
+        </w:rPr>
+        <w:t>,</w:t>
+      </w:r>
+      <w:r>
+        <w:rPr>
+          <w:sz w:val="26"/>
+          <w:szCs w:val="26"/>
+        </w:rPr>
+        <w:t xml:space="preserve"> hogy kihoztuk belőle a legjobbat. </w:t>
+      </w:r>
+    </w:p>
+    <w:p>
+      <w:pPr>
+        <w:rPr>
+          <w:sz w:val="26"/>
+          <w:szCs w:val="26"/>
+        </w:rPr>
+      </w:pPr>
+      <w:r>
+        <w:rPr>
+          <w:sz w:val="26"/>
+          <w:szCs w:val="26"/>
+        </w:rPr>
+        <w:t xml:space="preserve">Első sorban még a </w:t>
+      </w:r>
+      <w:proofErr w:type="spellStart"/>
+      <w:r>
+        <w:rPr>
+          <w:sz w:val="26"/>
+          <w:szCs w:val="26"/>
+        </w:rPr>
+        <w:t>Git</w:t>
+      </w:r>
+      <w:proofErr w:type="spellEnd"/>
+      <w:r>
+        <w:rPr>
+          <w:sz w:val="26"/>
+          <w:szCs w:val="26"/>
+        </w:rPr>
+        <w:t xml:space="preserve"> </w:t>
+      </w:r>
+      <w:proofErr w:type="spellStart"/>
+      <w:r>
+        <w:rPr>
+          <w:sz w:val="26"/>
+          <w:szCs w:val="26"/>
+        </w:rPr>
+        <w:t>Hub</w:t>
+      </w:r>
+      <w:proofErr w:type="spellEnd"/>
+      <w:r>
+        <w:rPr>
+          <w:sz w:val="26"/>
+          <w:szCs w:val="26"/>
+        </w:rPr>
+        <w:t xml:space="preserve"> tudásunkat is próbára tette a feladat mivel az első pár </w:t>
+      </w:r>
+      <w:proofErr w:type="spellStart"/>
+      <w:r>
+        <w:rPr>
+          <w:sz w:val="26"/>
+          <w:szCs w:val="26"/>
+        </w:rPr>
+        <w:t>commit-unk</w:t>
+      </w:r>
+      <w:proofErr w:type="spellEnd"/>
+      <w:r>
+        <w:rPr>
+          <w:sz w:val="26"/>
+          <w:szCs w:val="26"/>
+        </w:rPr>
+        <w:t xml:space="preserve"> nem úgy történt ahogy azt gondoltuk</w:t>
+      </w:r>
+      <w:r>
+        <w:rPr>
+          <w:sz w:val="26"/>
+          <w:szCs w:val="26"/>
+        </w:rPr>
+        <w:t>,</w:t>
+      </w:r>
+      <w:r>
+        <w:rPr>
+          <w:sz w:val="26"/>
+          <w:szCs w:val="26"/>
+        </w:rPr>
+        <w:t xml:space="preserve"> hogy fog.</w:t>
       </w:r>
     </w:p>
     <w:p>
       <w:pPr>
         <w:spacing w:before="1200" w:after="400"/>
         <w:rPr>
-          <w:sz w:val="24"/>
-          <w:szCs w:val="24"/>
+          <w:sz w:val="26"/>
+          <w:szCs w:val="26"/>
         </w:rPr>
       </w:pPr>
       <w:r>
         <w:rPr>
           <w:noProof/>
-          <w:sz w:val="24"/>
-          <w:szCs w:val="24"/>
+          <w:sz w:val="26"/>
+          <w:szCs w:val="26"/>
         </w:rPr>
         <w:drawing>
           <wp:anchor distT="0" distB="0" distL="114300" distR="114300" simplePos="0" relativeHeight="251658240" behindDoc="0" locked="0" layoutInCell="1" allowOverlap="1" wp14:anchorId="49E84ABA" wp14:editId="16F76A99">
@@ -208,36 +415,93 @@
       </w:r>
       <w:r>
         <w:rPr>
-          <w:sz w:val="24"/>
-          <w:szCs w:val="24"/>
-        </w:rPr>
-        <w:t>Ezek a commit-ok nagyrészt nekem (Forgó Balázs) és Ruszó Richárdnak estek nehezünkre, de Szegedi Bence segítségével megérthettük hogyan működ</w:t>
-      </w:r>
-      <w:r>
-        <w:rPr>
-          <w:sz w:val="24"/>
-          <w:szCs w:val="24"/>
+          <w:sz w:val="26"/>
+          <w:szCs w:val="26"/>
+        </w:rPr>
+        <w:t xml:space="preserve">Ezek a </w:t>
+      </w:r>
+      <w:proofErr w:type="spellStart"/>
+      <w:r>
+        <w:rPr>
+          <w:sz w:val="26"/>
+          <w:szCs w:val="26"/>
+        </w:rPr>
+        <w:t>commit</w:t>
+      </w:r>
+      <w:proofErr w:type="spellEnd"/>
+      <w:r>
+        <w:rPr>
+          <w:sz w:val="26"/>
+          <w:szCs w:val="26"/>
+        </w:rPr>
+        <w:t xml:space="preserve">-ok nagyrészt nekem (Forgó Balázs) és </w:t>
+      </w:r>
+      <w:proofErr w:type="spellStart"/>
+      <w:r>
+        <w:rPr>
+          <w:sz w:val="26"/>
+          <w:szCs w:val="26"/>
+        </w:rPr>
+        <w:t>Ruszó</w:t>
+      </w:r>
+      <w:proofErr w:type="spellEnd"/>
+      <w:r>
+        <w:rPr>
+          <w:sz w:val="26"/>
+          <w:szCs w:val="26"/>
+        </w:rPr>
+        <w:t xml:space="preserve"> Richárdnak estek nehezünkre, de Szegedi Bence segítségével megérthettük hogyan működ</w:t>
+      </w:r>
+      <w:r>
+        <w:rPr>
+          <w:sz w:val="26"/>
+          <w:szCs w:val="26"/>
         </w:rPr>
         <w:t>nek</w:t>
       </w:r>
       <w:r>
         <w:rPr>
-          <w:sz w:val="24"/>
-          <w:szCs w:val="24"/>
-        </w:rPr>
-        <w:t xml:space="preserve"> a Git Hub</w:t>
-      </w:r>
-      <w:r>
-        <w:rPr>
-          <w:sz w:val="24"/>
-          <w:szCs w:val="24"/>
+          <w:sz w:val="26"/>
+          <w:szCs w:val="26"/>
+        </w:rPr>
+        <w:t xml:space="preserve"> a </w:t>
+      </w:r>
+      <w:proofErr w:type="spellStart"/>
+      <w:r>
+        <w:rPr>
+          <w:sz w:val="26"/>
+          <w:szCs w:val="26"/>
+        </w:rPr>
+        <w:t>Git</w:t>
+      </w:r>
+      <w:proofErr w:type="spellEnd"/>
+      <w:r>
+        <w:rPr>
+          <w:sz w:val="26"/>
+          <w:szCs w:val="26"/>
+        </w:rPr>
+        <w:t xml:space="preserve"> </w:t>
+      </w:r>
+      <w:proofErr w:type="spellStart"/>
+      <w:r>
+        <w:rPr>
+          <w:sz w:val="26"/>
+          <w:szCs w:val="26"/>
+        </w:rPr>
+        <w:t>Hub</w:t>
+      </w:r>
+      <w:proofErr w:type="spellEnd"/>
+      <w:r>
+        <w:rPr>
+          <w:sz w:val="26"/>
+          <w:szCs w:val="26"/>
         </w:rPr>
         <w:t xml:space="preserve"> parancsok</w:t>
       </w:r>
       <w:r>
         <w:rPr>
-          <w:sz w:val="24"/>
-          <w:szCs w:val="24"/>
+          <w:sz w:val="26"/>
+          <w:szCs w:val="26"/>
         </w:rPr>
         <w:t>.</w:t>
       </w:r>
@@ -246,101 +510,220 @@
       <w:pPr>
         <w:spacing w:before="1200"/>
         <w:rPr>
-          <w:sz w:val="24"/>
-          <w:szCs w:val="24"/>
-        </w:rPr>
-      </w:pPr>
-      <w:r>
-        <w:rPr>
-          <w:sz w:val="24"/>
-          <w:szCs w:val="24"/>
-        </w:rPr>
-        <w:t>Az elején még a Git Bash-el dolgoztunk de a Git Hub Desktop-os verzióját sokkal kézenfekvőbbnek találtuk ezért azzal folytattuk a további commit-olásokat.</w:t>
-      </w:r>
-    </w:p>
-    <w:p>
-      <w:pPr>
-        <w:rPr>
-          <w:sz w:val="24"/>
-          <w:szCs w:val="24"/>
-        </w:rPr>
-      </w:pPr>
-    </w:p>
-    <w:p>
-      <w:pPr>
-        <w:rPr>
-          <w:sz w:val="24"/>
-          <w:szCs w:val="24"/>
-        </w:rPr>
-      </w:pPr>
-    </w:p>
-    <w:p>
-      <w:pPr>
-        <w:rPr>
-          <w:sz w:val="24"/>
-          <w:szCs w:val="24"/>
-        </w:rPr>
-      </w:pPr>
-      <w:r>
-        <w:rPr>
-          <w:sz w:val="24"/>
-          <w:szCs w:val="24"/>
+          <w:sz w:val="26"/>
+          <w:szCs w:val="26"/>
+        </w:rPr>
+      </w:pPr>
+      <w:r>
+        <w:rPr>
+          <w:sz w:val="26"/>
+          <w:szCs w:val="26"/>
+        </w:rPr>
+        <w:t xml:space="preserve">Az elején még a </w:t>
+      </w:r>
+      <w:proofErr w:type="spellStart"/>
+      <w:r>
+        <w:rPr>
+          <w:sz w:val="26"/>
+          <w:szCs w:val="26"/>
+        </w:rPr>
+        <w:t>Git</w:t>
+      </w:r>
+      <w:proofErr w:type="spellEnd"/>
+      <w:r>
+        <w:rPr>
+          <w:sz w:val="26"/>
+          <w:szCs w:val="26"/>
+        </w:rPr>
+        <w:t xml:space="preserve"> </w:t>
+      </w:r>
+      <w:proofErr w:type="spellStart"/>
+      <w:r>
+        <w:rPr>
+          <w:sz w:val="26"/>
+          <w:szCs w:val="26"/>
+        </w:rPr>
+        <w:t>Bash</w:t>
+      </w:r>
+      <w:proofErr w:type="spellEnd"/>
+      <w:r>
+        <w:rPr>
+          <w:sz w:val="26"/>
+          <w:szCs w:val="26"/>
+        </w:rPr>
+        <w:t>-el dolgoztunk</w:t>
+      </w:r>
+      <w:r>
+        <w:rPr>
+          <w:sz w:val="26"/>
+          <w:szCs w:val="26"/>
+        </w:rPr>
+        <w:t>,</w:t>
+      </w:r>
+      <w:r>
+        <w:rPr>
+          <w:sz w:val="26"/>
+          <w:szCs w:val="26"/>
+        </w:rPr>
+        <w:t xml:space="preserve"> de a </w:t>
+      </w:r>
+      <w:proofErr w:type="spellStart"/>
+      <w:r>
+        <w:rPr>
+          <w:sz w:val="26"/>
+          <w:szCs w:val="26"/>
+        </w:rPr>
+        <w:t>Git</w:t>
+      </w:r>
+      <w:proofErr w:type="spellEnd"/>
+      <w:r>
+        <w:rPr>
+          <w:sz w:val="26"/>
+          <w:szCs w:val="26"/>
+        </w:rPr>
+        <w:t xml:space="preserve"> </w:t>
+      </w:r>
+      <w:proofErr w:type="spellStart"/>
+      <w:r>
+        <w:rPr>
+          <w:sz w:val="26"/>
+          <w:szCs w:val="26"/>
+        </w:rPr>
+        <w:t>Hub</w:t>
+      </w:r>
+      <w:proofErr w:type="spellEnd"/>
+      <w:r>
+        <w:rPr>
+          <w:sz w:val="26"/>
+          <w:szCs w:val="26"/>
+        </w:rPr>
+        <w:t xml:space="preserve"> </w:t>
+      </w:r>
+      <w:proofErr w:type="spellStart"/>
+      <w:r>
+        <w:rPr>
+          <w:sz w:val="26"/>
+          <w:szCs w:val="26"/>
+        </w:rPr>
+        <w:t>Desktop</w:t>
+      </w:r>
+      <w:proofErr w:type="spellEnd"/>
+      <w:r>
+        <w:rPr>
+          <w:sz w:val="26"/>
+          <w:szCs w:val="26"/>
+        </w:rPr>
+        <w:t xml:space="preserve">-os verzióját sokkal kézenfekvőbbnek találtuk ezért azzal folytattuk a további </w:t>
+      </w:r>
+      <w:proofErr w:type="spellStart"/>
+      <w:r>
+        <w:rPr>
+          <w:sz w:val="26"/>
+          <w:szCs w:val="26"/>
+        </w:rPr>
+        <w:t>commit-olásokat</w:t>
+      </w:r>
+      <w:proofErr w:type="spellEnd"/>
+      <w:r>
+        <w:rPr>
+          <w:sz w:val="26"/>
+          <w:szCs w:val="26"/>
+        </w:rPr>
+        <w:t>.</w:t>
+      </w:r>
+    </w:p>
+    <w:p>
+      <w:pPr>
+        <w:rPr>
+          <w:sz w:val="26"/>
+          <w:szCs w:val="26"/>
+        </w:rPr>
+      </w:pPr>
+    </w:p>
+    <w:p>
+      <w:pPr>
+        <w:rPr>
+          <w:sz w:val="26"/>
+          <w:szCs w:val="26"/>
+        </w:rPr>
+      </w:pPr>
+    </w:p>
+    <w:p>
+      <w:pPr>
+        <w:rPr>
+          <w:sz w:val="26"/>
+          <w:szCs w:val="26"/>
+        </w:rPr>
+      </w:pPr>
+      <w:r>
+        <w:rPr>
+          <w:sz w:val="26"/>
+          <w:szCs w:val="26"/>
         </w:rPr>
         <w:t>Először még a munkakiosztással voltak problémák, mert Ricsivel ketten neki álltunk a HTML-t és a CSS-t megcsinálni, de nem tudtuk megoldani a weboldalt szimpla CSS-el, hogy teljesen reszponzív legyen és normálisan is nézzen ki</w:t>
       </w:r>
       <w:r>
         <w:rPr>
-          <w:sz w:val="24"/>
-          <w:szCs w:val="24"/>
+          <w:sz w:val="26"/>
+          <w:szCs w:val="26"/>
         </w:rPr>
         <w:t>.</w:t>
       </w:r>
       <w:r>
         <w:rPr>
-          <w:sz w:val="24"/>
-          <w:szCs w:val="24"/>
+          <w:sz w:val="26"/>
+          <w:szCs w:val="26"/>
         </w:rPr>
         <w:t xml:space="preserve"> </w:t>
       </w:r>
       <w:r>
         <w:rPr>
-          <w:sz w:val="24"/>
-          <w:szCs w:val="24"/>
+          <w:sz w:val="26"/>
+          <w:szCs w:val="26"/>
         </w:rPr>
         <w:t>E</w:t>
       </w:r>
       <w:r>
         <w:rPr>
-          <w:sz w:val="24"/>
-          <w:szCs w:val="24"/>
-        </w:rPr>
-        <w:t>ddigre Bence már abba hagyta a JAVASCRIPT alapvető megírását és besegített megírni a Bootstrapet</w:t>
-      </w:r>
-      <w:r>
-        <w:rPr>
-          <w:sz w:val="24"/>
-          <w:szCs w:val="24"/>
+          <w:sz w:val="26"/>
+          <w:szCs w:val="26"/>
+        </w:rPr>
+        <w:t xml:space="preserve">ddigre Bence már abba hagyta a JAVASCRIPT alapvető megírását és besegített megírni a </w:t>
+      </w:r>
+      <w:proofErr w:type="spellStart"/>
+      <w:r>
+        <w:rPr>
+          <w:sz w:val="26"/>
+          <w:szCs w:val="26"/>
+        </w:rPr>
+        <w:t>Bootstrapet</w:t>
+      </w:r>
+      <w:proofErr w:type="spellEnd"/>
+      <w:r>
+        <w:rPr>
+          <w:sz w:val="26"/>
+          <w:szCs w:val="26"/>
         </w:rPr>
         <w:t>, aminek</w:t>
       </w:r>
       <w:r>
         <w:rPr>
-          <w:sz w:val="24"/>
-          <w:szCs w:val="24"/>
+          <w:sz w:val="26"/>
+          <w:szCs w:val="26"/>
         </w:rPr>
         <w:t xml:space="preserve"> hatására</w:t>
       </w:r>
       <w:r>
         <w:rPr>
-          <w:sz w:val="24"/>
-          <w:szCs w:val="24"/>
+          <w:sz w:val="26"/>
+          <w:szCs w:val="26"/>
         </w:rPr>
         <w:t xml:space="preserve"> a weboldalt egy normálisabb külsővel tudtuk ellátni. Amíg Ricsiék felosztottan dolgoztak a weboldalon addig én külső szemlélő</w:t>
       </w:r>
       <w:r>
         <w:rPr>
-          <w:sz w:val="24"/>
-          <w:szCs w:val="24"/>
+          <w:sz w:val="26"/>
+          <w:szCs w:val="26"/>
         </w:rPr>
         <w:t>ként próbáltam segíteni a grafikai részletekben és a dokumentációt kezdtem el írni.</w:t>
       </w:r>
@@ -348,46 +731,74 @@
     <w:p>
       <w:pPr>
         <w:rPr>
-          <w:sz w:val="24"/>
-          <w:szCs w:val="24"/>
-        </w:rPr>
-      </w:pPr>
-      <w:r>
-        <w:rPr>
-          <w:sz w:val="24"/>
-          <w:szCs w:val="24"/>
-        </w:rPr>
-        <w:t>Mint minden projektben itt is van 1-2 prototípus ami csak arra jó hogy tanuljon belőle az ember ez itt se volt másképp</w:t>
-      </w:r>
-    </w:p>
-    <w:p>
-      <w:pPr>
-        <w:rPr>
-          <w:sz w:val="24"/>
-          <w:szCs w:val="24"/>
-        </w:rPr>
-      </w:pPr>
-      <w:r>
-        <w:rPr>
-          <w:sz w:val="24"/>
-          <w:szCs w:val="24"/>
+          <w:sz w:val="26"/>
+          <w:szCs w:val="26"/>
+        </w:rPr>
+      </w:pPr>
+      <w:r>
+        <w:rPr>
+          <w:sz w:val="26"/>
+          <w:szCs w:val="26"/>
         </w:rPr>
         <w:lastRenderedPageBreak/>
+        <w:t>Mint minden projektben itt is van 1-2 prototípus</w:t>
+      </w:r>
+      <w:r>
+        <w:rPr>
+          <w:sz w:val="26"/>
+          <w:szCs w:val="26"/>
+        </w:rPr>
+        <w:t>,</w:t>
+      </w:r>
+      <w:r>
+        <w:rPr>
+          <w:sz w:val="26"/>
+          <w:szCs w:val="26"/>
+        </w:rPr>
+        <w:t xml:space="preserve"> ami csak arra jó</w:t>
+      </w:r>
+      <w:r>
+        <w:rPr>
+          <w:sz w:val="26"/>
+          <w:szCs w:val="26"/>
+        </w:rPr>
+        <w:t>,</w:t>
+      </w:r>
+      <w:r>
+        <w:rPr>
+          <w:sz w:val="26"/>
+          <w:szCs w:val="26"/>
+        </w:rPr>
+        <w:t xml:space="preserve"> hogy tanuljon belőle az ember ez itt se volt másképp</w:t>
+      </w:r>
+    </w:p>
+    <w:p>
+      <w:pPr>
+        <w:rPr>
+          <w:sz w:val="26"/>
+          <w:szCs w:val="26"/>
+        </w:rPr>
+      </w:pPr>
+      <w:r>
+        <w:rPr>
+          <w:sz w:val="26"/>
+          <w:szCs w:val="26"/>
+        </w:rPr>
         <w:t>1.prototípus ver0.1</w:t>
       </w:r>
     </w:p>
     <w:p>
       <w:pPr>
         <w:rPr>
-          <w:sz w:val="24"/>
-          <w:szCs w:val="24"/>
+          <w:sz w:val="26"/>
+          <w:szCs w:val="26"/>
         </w:rPr>
       </w:pPr>
       <w:r>
         <w:rPr>
           <w:noProof/>
-          <w:sz w:val="24"/>
-          <w:szCs w:val="24"/>
+          <w:sz w:val="26"/>
+          <w:szCs w:val="26"/>
         </w:rPr>
         <w:drawing>
           <wp:inline distT="0" distB="0" distL="0" distR="0" wp14:anchorId="3A707222" wp14:editId="4B2375D4">
@@ -442,116 +853,364 @@
     <w:p>
       <w:pPr>
         <w:rPr>
-          <w:sz w:val="24"/>
-          <w:szCs w:val="24"/>
-        </w:rPr>
-      </w:pPr>
-    </w:p>
-    <w:p>
-      <w:pPr>
-        <w:rPr>
-          <w:sz w:val="24"/>
-          <w:szCs w:val="24"/>
-        </w:rPr>
-      </w:pPr>
-      <w:r>
-        <w:rPr>
-          <w:sz w:val="24"/>
-          <w:szCs w:val="24"/>
-        </w:rPr>
-        <w:t>A második prototípus süllyesztőbe került még dokumentálása előtt, mivel még akkor Bence nem ismerte még a Bootstrap</w:t>
-      </w:r>
-      <w:r>
-        <w:rPr>
-          <w:sz w:val="24"/>
-          <w:szCs w:val="24"/>
+          <w:sz w:val="26"/>
+          <w:szCs w:val="26"/>
+        </w:rPr>
+      </w:pPr>
+    </w:p>
+    <w:p>
+      <w:pPr>
+        <w:rPr>
+          <w:sz w:val="26"/>
+          <w:szCs w:val="26"/>
+        </w:rPr>
+      </w:pPr>
+      <w:r>
+        <w:rPr>
+          <w:sz w:val="26"/>
+          <w:szCs w:val="26"/>
+        </w:rPr>
+        <w:t xml:space="preserve">A második prototípus süllyesztőbe került még dokumentálása előtt, mivel még akkor Bence nem ismerte még a </w:t>
+      </w:r>
+      <w:proofErr w:type="spellStart"/>
+      <w:r>
+        <w:rPr>
+          <w:sz w:val="26"/>
+          <w:szCs w:val="26"/>
+        </w:rPr>
+        <w:t>Bootstrap</w:t>
+      </w:r>
+      <w:r>
+        <w:rPr>
+          <w:sz w:val="26"/>
+          <w:szCs w:val="26"/>
         </w:rPr>
         <w:t>-</w:t>
       </w:r>
       <w:r>
         <w:rPr>
-          <w:sz w:val="24"/>
-          <w:szCs w:val="24"/>
-        </w:rPr>
-        <w:t>nek a különféle formázási lehetőségeit. Ezen felül elvesztünk a div-ekben és arra jutottunk hogy ezt  Bootstrap</w:t>
-      </w:r>
-      <w:r>
-        <w:rPr>
-          <w:sz w:val="24"/>
-          <w:szCs w:val="24"/>
+          <w:sz w:val="26"/>
+          <w:szCs w:val="26"/>
+        </w:rPr>
+        <w:t>nek</w:t>
+      </w:r>
+      <w:proofErr w:type="spellEnd"/>
+      <w:r>
+        <w:rPr>
+          <w:sz w:val="26"/>
+          <w:szCs w:val="26"/>
+        </w:rPr>
+        <w:t xml:space="preserve"> a különféle formázási lehetőségeit. Ezen felül elvesztünk a div-</w:t>
+      </w:r>
+      <w:proofErr w:type="spellStart"/>
+      <w:r>
+        <w:rPr>
+          <w:sz w:val="26"/>
+          <w:szCs w:val="26"/>
+        </w:rPr>
+        <w:t>ekben</w:t>
+      </w:r>
+      <w:proofErr w:type="spellEnd"/>
+      <w:r>
+        <w:rPr>
+          <w:sz w:val="26"/>
+          <w:szCs w:val="26"/>
+        </w:rPr>
+        <w:t xml:space="preserve"> és arra jutottunk</w:t>
+      </w:r>
+      <w:r>
+        <w:rPr>
+          <w:sz w:val="26"/>
+          <w:szCs w:val="26"/>
+        </w:rPr>
+        <w:t>,</w:t>
+      </w:r>
+      <w:r>
+        <w:rPr>
+          <w:sz w:val="26"/>
+          <w:szCs w:val="26"/>
+        </w:rPr>
+        <w:t xml:space="preserve"> hogy ezt </w:t>
+      </w:r>
+      <w:proofErr w:type="spellStart"/>
+      <w:r>
+        <w:rPr>
+          <w:sz w:val="26"/>
+          <w:szCs w:val="26"/>
+        </w:rPr>
+        <w:t>Bootstrap</w:t>
+      </w:r>
+      <w:r>
+        <w:rPr>
+          <w:sz w:val="26"/>
+          <w:szCs w:val="26"/>
         </w:rPr>
         <w:t>-</w:t>
       </w:r>
       <w:r>
         <w:rPr>
-          <w:sz w:val="24"/>
-          <w:szCs w:val="24"/>
-        </w:rPr>
-        <w:t>et átkell tüzetesebben tanulni.</w:t>
-      </w:r>
-    </w:p>
-    <w:p>
-      <w:pPr>
-        <w:rPr>
-          <w:sz w:val="24"/>
-          <w:szCs w:val="24"/>
-        </w:rPr>
-      </w:pPr>
-      <w:r>
-        <w:rPr>
-          <w:sz w:val="24"/>
-          <w:szCs w:val="24"/>
-        </w:rPr>
-        <w:t>Úgy gondoltuk hogy milyen jó ötlet lenne egy két oszlopos megoldással megcsinálni a weboldalt</w:t>
-      </w:r>
-    </w:p>
-    <w:p>
-      <w:pPr>
-        <w:rPr>
-          <w:sz w:val="24"/>
-          <w:szCs w:val="24"/>
-        </w:rPr>
-      </w:pPr>
-      <w:r>
-        <w:rPr>
-          <w:sz w:val="24"/>
-          <w:szCs w:val="24"/>
-        </w:rPr>
-        <w:t>De ezzel csak annyi bökkenő volt hogy nem minden felbontásra és kijelzőre volt alkalmazható, és ezzel nagyon sokat lehetne foglalkozni, ezért inkább egyszerűsítettünk az oldalon és egy oszlopként hoztuk létre.</w:t>
-      </w:r>
-    </w:p>
-    <w:p>
-      <w:pPr>
-        <w:rPr>
-          <w:sz w:val="24"/>
-          <w:szCs w:val="24"/>
-        </w:rPr>
-      </w:pPr>
-      <w:r>
-        <w:rPr>
-          <w:sz w:val="24"/>
-          <w:szCs w:val="24"/>
-        </w:rPr>
-        <w:t>Végleges verzó vázrajza</w:t>
-      </w:r>
-    </w:p>
-    <w:p>
-      <w:pPr>
-        <w:rPr>
-          <w:sz w:val="24"/>
-          <w:szCs w:val="24"/>
-        </w:rPr>
+          <w:sz w:val="26"/>
+          <w:szCs w:val="26"/>
+        </w:rPr>
+        <w:t>et</w:t>
+      </w:r>
+      <w:proofErr w:type="spellEnd"/>
+      <w:r>
+        <w:rPr>
+          <w:sz w:val="26"/>
+          <w:szCs w:val="26"/>
+        </w:rPr>
+        <w:t xml:space="preserve"> átkell tüzetesebben tanulni.</w:t>
+      </w:r>
+    </w:p>
+    <w:p>
+      <w:pPr>
+        <w:rPr>
+          <w:sz w:val="26"/>
+          <w:szCs w:val="26"/>
+        </w:rPr>
+      </w:pPr>
+      <w:r>
+        <w:rPr>
+          <w:sz w:val="26"/>
+          <w:szCs w:val="26"/>
+        </w:rPr>
+        <w:t>Úgy gondoltuk</w:t>
+      </w:r>
+      <w:r>
+        <w:rPr>
+          <w:sz w:val="26"/>
+          <w:szCs w:val="26"/>
+        </w:rPr>
+        <w:t>,</w:t>
+      </w:r>
+      <w:r>
+        <w:rPr>
+          <w:sz w:val="26"/>
+          <w:szCs w:val="26"/>
+        </w:rPr>
+        <w:t xml:space="preserve"> hogy milyen jó ötlet lenne egy két oszlopos megoldással megcsinálni a weboldalt</w:t>
+      </w:r>
+    </w:p>
+    <w:p>
+      <w:pPr>
+        <w:rPr>
+          <w:sz w:val="26"/>
+          <w:szCs w:val="26"/>
+        </w:rPr>
+      </w:pPr>
+      <w:r>
+        <w:rPr>
+          <w:sz w:val="26"/>
+          <w:szCs w:val="26"/>
+        </w:rPr>
+        <w:t>De ezzel csak annyi bökkenő volt</w:t>
+      </w:r>
+      <w:r>
+        <w:rPr>
+          <w:sz w:val="26"/>
+          <w:szCs w:val="26"/>
+        </w:rPr>
+        <w:t>,</w:t>
+      </w:r>
+      <w:r>
+        <w:rPr>
+          <w:sz w:val="26"/>
+          <w:szCs w:val="26"/>
+        </w:rPr>
+        <w:t xml:space="preserve"> hogy nem minden felbontásra és kijelzőre volt alkalmazható, és ezzel nagyon sokat lehetne foglalkozni, ezért inkább egyszerűsítettünk az oldalon és egy oszlopként hoztuk létre.</w:t>
+      </w:r>
+    </w:p>
+    <w:p>
+      <w:pPr>
+        <w:keepNext/>
       </w:pPr>
       <w:r>
         <w:rPr>
           <w:noProof/>
-          <w:sz w:val="24"/>
-          <w:szCs w:val="24"/>
         </w:rPr>
         <w:lastRenderedPageBreak/>
         <w:drawing>
-          <wp:inline distT="0" distB="0" distL="0" distR="0" wp14:anchorId="3651D51E" wp14:editId="402D0578">
-            <wp:extent cx="2098431" cy="3414923"/>
+          <wp:inline distT="0" distB="0" distL="0" distR="0" wp14:anchorId="0CE0E502" wp14:editId="6F015403">
+            <wp:extent cx="4181475" cy="2653521"/>
+            <wp:effectExtent l="0" t="0" r="0" b="0"/>
+            <wp:docPr id="270175301" name="Kép 3"/>
+            <wp:cNvGraphicFramePr>
+              <a:graphicFrameLocks xmlns:a="http://schemas.openxmlformats.org/drawingml/2006/main" noChangeAspect="1"/>
+            </wp:cNvGraphicFramePr>
+            <a:graphic xmlns:a="http://schemas.openxmlformats.org/drawingml/2006/main">
+              <a:graphicData uri="http://schemas.openxmlformats.org/drawingml/2006/picture">
+                <pic:pic xmlns:pic="http://schemas.openxmlformats.org/drawingml/2006/picture">
+                  <pic:nvPicPr>
+                    <pic:cNvPr id="0" name="Picture 11"/>
+                    <pic:cNvPicPr>
+                      <a:picLocks noChangeAspect="1" noChangeArrowheads="1"/>
+                    </pic:cNvPicPr>
+                  </pic:nvPicPr>
+                  <pic:blipFill>
+                    <a:blip r:embed="rId7">
+                      <a:extLst>
+                        <a:ext uri="{28A0092B-C50C-407E-A947-70E740481C1C}">
+                          <a14:useLocalDpi xmlns:a14="http://schemas.microsoft.com/office/drawing/2010/main" val="0"/>
+                        </a:ext>
+                      </a:extLst>
+                    </a:blip>
+                    <a:srcRect/>
+                    <a:stretch>
+                      <a:fillRect/>
+                    </a:stretch>
+                  </pic:blipFill>
+                  <pic:spPr bwMode="auto">
+                    <a:xfrm>
+                      <a:off x="0" y="0"/>
+                      <a:ext cx="4219743" cy="2677805"/>
+                    </a:xfrm>
+                    <a:prstGeom prst="rect">
+                      <a:avLst/>
+                    </a:prstGeom>
+                    <a:noFill/>
+                    <a:ln>
+                      <a:noFill/>
+                    </a:ln>
+                  </pic:spPr>
+                </pic:pic>
+              </a:graphicData>
+            </a:graphic>
+          </wp:inline>
+        </w:drawing>
+      </w:r>
+    </w:p>
+    <w:p>
+      <w:pPr>
+        <w:rPr>
+          <w:sz w:val="26"/>
+          <w:szCs w:val="26"/>
+        </w:rPr>
+      </w:pPr>
+      <w:r>
+        <w:t xml:space="preserve">A régi </w:t>
+      </w:r>
+      <w:proofErr w:type="spellStart"/>
+      <w:r>
+        <w:t>grid</w:t>
+      </w:r>
+      <w:proofErr w:type="spellEnd"/>
+      <w:r>
+        <w:t>-es megoldás</w:t>
+      </w:r>
+    </w:p>
+    <w:p>
+      <w:pPr>
+        <w:rPr>
+          <w:sz w:val="26"/>
+          <w:szCs w:val="26"/>
+        </w:rPr>
+      </w:pPr>
+      <w:r>
+        <w:rPr>
+          <w:noProof/>
+        </w:rPr>
+        <mc:AlternateContent>
+          <mc:Choice Requires="wps">
+            <w:drawing>
+              <wp:anchor distT="0" distB="0" distL="114300" distR="114300" simplePos="0" relativeHeight="251661312" behindDoc="0" locked="0" layoutInCell="1" allowOverlap="1" wp14:anchorId="3C901DA7" wp14:editId="081A79DB">
+                <wp:simplePos x="0" y="0"/>
+                <wp:positionH relativeFrom="column">
+                  <wp:posOffset>281305</wp:posOffset>
+                </wp:positionH>
+                <wp:positionV relativeFrom="paragraph">
+                  <wp:posOffset>3434715</wp:posOffset>
+                </wp:positionV>
+                <wp:extent cx="2098040" cy="635"/>
+                <wp:effectExtent l="0" t="0" r="0" b="0"/>
+                <wp:wrapSquare wrapText="bothSides"/>
+                <wp:docPr id="270845538" name="Szövegdoboz 1"/>
+                <wp:cNvGraphicFramePr/>
+                <a:graphic xmlns:a="http://schemas.openxmlformats.org/drawingml/2006/main">
+                  <a:graphicData uri="http://schemas.microsoft.com/office/word/2010/wordprocessingShape">
+                    <wps:wsp>
+                      <wps:cNvSpPr txBox="1"/>
+                      <wps:spPr>
+                        <a:xfrm>
+                          <a:off x="0" y="0"/>
+                          <a:ext cx="2098040" cy="635"/>
+                        </a:xfrm>
+                        <a:prstGeom prst="rect">
+                          <a:avLst/>
+                        </a:prstGeom>
+                        <a:solidFill>
+                          <a:prstClr val="white"/>
+                        </a:solidFill>
+                        <a:ln>
+                          <a:noFill/>
+                        </a:ln>
+                      </wps:spPr>
+                      <wps:txbx>
+                        <w:txbxContent>
+                          <w:p>
+                            <w:pPr>
+                              <w:rPr>
+                                <w:noProof/>
+                                <w:sz w:val="26"/>
+                                <w:szCs w:val="26"/>
+                              </w:rPr>
+                            </w:pPr>
+                            <w:r>
+                              <w:t>Végleges verzió vázrajza</w:t>
+                            </w:r>
+                          </w:p>
+                        </w:txbxContent>
+                      </wps:txbx>
+                      <wps:bodyPr rot="0" spcFirstLastPara="0" vertOverflow="overflow" horzOverflow="overflow" vert="horz" wrap="square" lIns="0" tIns="0" rIns="0" bIns="0" numCol="1" spcCol="0" rtlCol="0" fromWordArt="0" anchor="t" anchorCtr="0" forceAA="0" compatLnSpc="1">
+                        <a:prstTxWarp prst="textNoShape">
+                          <a:avLst/>
+                        </a:prstTxWarp>
+                        <a:spAutoFit/>
+                      </wps:bodyPr>
+                    </wps:wsp>
+                  </a:graphicData>
+                </a:graphic>
+              </wp:anchor>
+            </w:drawing>
+          </mc:Choice>
+          <mc:Fallback>
+            <w:pict>
+              <v:shapetype w14:anchorId="3C901DA7" id="_x0000_t202" coordsize="21600,21600" o:spt="202" path="m,l,21600r21600,l21600,xe">
+                <v:stroke joinstyle="miter"/>
+                <v:path gradientshapeok="t" o:connecttype="rect"/>
+              </v:shapetype>
+              <v:shape id="Szövegdoboz 1" o:spid="_x0000_s1026" type="#_x0000_t202" style="position:absolute;margin-left:22.15pt;margin-top:270.45pt;width:165.2pt;height:.05pt;z-index:251661312;visibility:visible;mso-wrap-style:square;mso-wrap-distance-left:9pt;mso-wrap-distance-top:0;mso-wrap-distance-right:9pt;mso-wrap-distance-bottom:0;mso-position-horizontal:absolute;mso-position-horizontal-relative:text;mso-position-vertical:absolute;mso-position-vertical-relative:text;v-text-anchor:top" o:gfxdata="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" stroked="f">
+                <v:textbox style="mso-fit-shape-to-text:t" inset="0,0,0,0">
+                  <w:txbxContent>
+                    <w:p>
+                      <w:pPr>
+                        <w:rPr>
+                          <w:noProof/>
+                          <w:sz w:val="26"/>
+                          <w:szCs w:val="26"/>
+                        </w:rPr>
+                      </w:pPr>
+                      <w:r>
+                        <w:t>Végleges verzió vázrajza</w:t>
+                      </w:r>
+                    </w:p>
+                  </w:txbxContent>
+                </v:textbox>
+                <w10:wrap type="square"/>
+              </v:shape>
+            </w:pict>
+          </mc:Fallback>
+        </mc:AlternateContent>
+      </w:r>
+      <w:r>
+        <w:rPr>
+          <w:noProof/>
+          <w:sz w:val="26"/>
+          <w:szCs w:val="26"/>
+        </w:rPr>
+        <w:drawing>
+          <wp:inline distT="0" distB="0" distL="0" distR="0" wp14:anchorId="2869735B" wp14:editId="707B2ED7">
+            <wp:extent cx="2098040" cy="3414395"/>
             <wp:effectExtent l="0" t="0" r="0" b="0"/>
             <wp:docPr id="147212445" name="Kép 1"/>
             <wp:cNvGraphicFramePr>
@@ -565,7 +1224,13 @@
                     <pic:cNvPicPr/>
                   </pic:nvPicPr>
                   <pic:blipFill>
-                    <a:blip r:embed="rId7"/>
+                    <a:blip r:embed="rId8">
+                      <a:extLst>
+                        <a:ext uri="{28A0092B-C50C-407E-A947-70E740481C1C}">
+                          <a14:useLocalDpi xmlns:a14="http://schemas.microsoft.com/office/drawing/2010/main" val="0"/>
+                        </a:ext>
+                      </a:extLst>
+                    </a:blip>
                     <a:stretch>
                       <a:fillRect/>
                     </a:stretch>
@@ -573,7 +1238,7 @@
                   <pic:spPr>
                     <a:xfrm>
                       <a:off x="0" y="0"/>
-                      <a:ext cx="2178950" cy="3545957"/>
+                      <a:ext cx="2098040" cy="3414395"/>
                     </a:xfrm>
                     <a:prstGeom prst="rect">
                       <a:avLst/>
@@ -589,37 +1254,22 @@
     <w:p>
       <w:pPr>
         <w:rPr>
-          <w:sz w:val="24"/>
-          <w:szCs w:val="24"/>
-        </w:rPr>
-      </w:pPr>
-    </w:p>
-    <w:p>
-      <w:pPr>
-        <w:rPr>
-          <w:sz w:val="24"/>
-          <w:szCs w:val="24"/>
-        </w:rPr>
-      </w:pPr>
-      <w:r>
-        <w:rPr>
-          <w:sz w:val="24"/>
-          <w:szCs w:val="24"/>
-        </w:rPr>
-        <w:t xml:space="preserve">Végleges verzió </w:t>
-      </w:r>
-    </w:p>
-    <w:p>
-      <w:pPr>
-        <w:rPr>
-          <w:sz w:val="24"/>
-          <w:szCs w:val="24"/>
-        </w:rPr>
+          <w:sz w:val="26"/>
+          <w:szCs w:val="26"/>
+        </w:rPr>
+      </w:pPr>
+    </w:p>
+    <w:p>
+      <w:pPr>
+        <w:keepNext/>
       </w:pPr>
       <w:r>
         <w:rPr>
           <w:noProof/>
-        </w:rPr>
+          <w:sz w:val="26"/>
+          <w:szCs w:val="26"/>
+        </w:rPr>
+        <w:lastRenderedPageBreak/>
         <w:drawing>
           <wp:inline distT="0" distB="0" distL="0" distR="0" wp14:anchorId="00CB952D" wp14:editId="5B4E54C3">
             <wp:extent cx="5760720" cy="3240405"/>
@@ -636,7 +1286,7 @@
                     <pic:cNvPicPr/>
                   </pic:nvPicPr>
                   <pic:blipFill>
-                    <a:blip r:embed="rId8"/>
+                    <a:blip r:embed="rId9"/>
                     <a:stretch>
                       <a:fillRect/>
                     </a:stretch>
@@ -656,33 +1306,52 @@
           </wp:inline>
         </w:drawing>
       </w:r>
-    </w:p>
-    <w:p>
-      <w:pPr>
-        <w:rPr>
-          <w:sz w:val="24"/>
-          <w:szCs w:val="24"/>
-        </w:rPr>
-      </w:pPr>
-      <w:r>
-        <w:rPr>
-          <w:sz w:val="24"/>
-          <w:szCs w:val="24"/>
-        </w:rPr>
-        <w:t>Egymás alá raktuk az összes elemet így elkerülve a grid-el jövő hibákat.</w:t>
-      </w:r>
-    </w:p>
-    <w:p>
-      <w:pPr>
-        <w:rPr>
-          <w:sz w:val="24"/>
-          <w:szCs w:val="24"/>
-        </w:rPr>
-      </w:pPr>
-      <w:r>
-        <w:rPr>
-          <w:sz w:val="24"/>
-          <w:szCs w:val="24"/>
+      <w:r>
+        <w:t xml:space="preserve">Végleges verzió </w:t>
+      </w:r>
+    </w:p>
+    <w:p>
+      <w:pPr>
+        <w:rPr>
+          <w:sz w:val="26"/>
+          <w:szCs w:val="26"/>
+        </w:rPr>
+      </w:pPr>
+      <w:r>
+        <w:rPr>
+          <w:sz w:val="26"/>
+          <w:szCs w:val="26"/>
+        </w:rPr>
+        <w:t xml:space="preserve">Egymás alá raktuk az összes elemet így elkerülve a </w:t>
+      </w:r>
+      <w:proofErr w:type="spellStart"/>
+      <w:r>
+        <w:rPr>
+          <w:sz w:val="26"/>
+          <w:szCs w:val="26"/>
+        </w:rPr>
+        <w:t>grid</w:t>
+      </w:r>
+      <w:proofErr w:type="spellEnd"/>
+      <w:r>
+        <w:rPr>
+          <w:sz w:val="26"/>
+          <w:szCs w:val="26"/>
+        </w:rPr>
+        <w:t>-el jövő hibákat.</w:t>
+      </w:r>
+    </w:p>
+    <w:p>
+      <w:pPr>
+        <w:rPr>
+          <w:sz w:val="26"/>
+          <w:szCs w:val="26"/>
+        </w:rPr>
+      </w:pPr>
+      <w:r>
+        <w:rPr>
+          <w:sz w:val="26"/>
+          <w:szCs w:val="26"/>
         </w:rPr>
         <w:t>Ikonokat raktunk minden mellé, hogy egyértelműbbnek tűnjenek az inputok. A szem ikon a jelszó input mellett kattintható és az alapján lehet a jelszót láthatóvá tenni.</w:t>
       </w:r>
@@ -690,14 +1359,14 @@
     <w:p>
       <w:pPr>
         <w:rPr>
-          <w:sz w:val="24"/>
-          <w:szCs w:val="24"/>
-        </w:rPr>
-      </w:pPr>
-      <w:r>
-        <w:rPr>
-          <w:sz w:val="24"/>
-          <w:szCs w:val="24"/>
+          <w:sz w:val="26"/>
+          <w:szCs w:val="26"/>
+        </w:rPr>
+      </w:pPr>
+      <w:r>
+        <w:rPr>
+          <w:sz w:val="26"/>
+          <w:szCs w:val="26"/>
         </w:rPr>
         <w:t>A jelszó még egyszer input mellett találjuk az automatikus jelszó generáló gombot.</w:t>
       </w:r>
@@ -705,87 +1374,113 @@
     <w:p>
       <w:pPr>
         <w:rPr>
-          <w:sz w:val="24"/>
-          <w:szCs w:val="24"/>
-        </w:rPr>
-      </w:pPr>
-      <w:r>
-        <w:rPr>
-          <w:sz w:val="24"/>
-          <w:szCs w:val="24"/>
-        </w:rPr>
-        <w:t>A életkort egy csúszkával oldottuk meg 18-tól 60-ig</w:t>
-      </w:r>
-    </w:p>
-    <w:p>
-      <w:pPr>
-        <w:rPr>
-          <w:sz w:val="24"/>
-          <w:szCs w:val="24"/>
-        </w:rPr>
-      </w:pPr>
-      <w:r>
-        <w:rPr>
-          <w:sz w:val="24"/>
-          <w:szCs w:val="24"/>
-        </w:rPr>
-        <w:lastRenderedPageBreak/>
+          <w:sz w:val="26"/>
+          <w:szCs w:val="26"/>
+        </w:rPr>
+      </w:pPr>
+      <w:proofErr w:type="gramStart"/>
+      <w:r>
+        <w:rPr>
+          <w:sz w:val="26"/>
+          <w:szCs w:val="26"/>
+        </w:rPr>
+        <w:t>A</w:t>
+      </w:r>
+      <w:proofErr w:type="gramEnd"/>
+      <w:r>
+        <w:rPr>
+          <w:sz w:val="26"/>
+          <w:szCs w:val="26"/>
+        </w:rPr>
+        <w:t xml:space="preserve"> életkort egy csúszkával oldottuk meg 18-tól 60-ig</w:t>
+      </w:r>
+    </w:p>
+    <w:p>
+      <w:pPr>
+        <w:rPr>
+          <w:sz w:val="26"/>
+          <w:szCs w:val="26"/>
+        </w:rPr>
+      </w:pPr>
+      <w:r>
+        <w:rPr>
+          <w:sz w:val="26"/>
+          <w:szCs w:val="26"/>
+        </w:rPr>
         <w:t>A nem választó ikonok elsötétülnek kiválasztáskor és jobb oldalt írja ki a választott nemet.</w:t>
       </w:r>
     </w:p>
     <w:p>
       <w:pPr>
         <w:rPr>
-          <w:sz w:val="24"/>
-          <w:szCs w:val="24"/>
-        </w:rPr>
-      </w:pPr>
-      <w:r>
-        <w:rPr>
-          <w:sz w:val="24"/>
-          <w:szCs w:val="24"/>
+          <w:sz w:val="26"/>
+          <w:szCs w:val="26"/>
+        </w:rPr>
+      </w:pPr>
+      <w:r>
+        <w:rPr>
+          <w:sz w:val="26"/>
+          <w:szCs w:val="26"/>
         </w:rPr>
         <w:t>A</w:t>
       </w:r>
       <w:r>
         <w:rPr>
-          <w:sz w:val="24"/>
-          <w:szCs w:val="24"/>
+          <w:sz w:val="26"/>
+          <w:szCs w:val="26"/>
         </w:rPr>
         <w:t xml:space="preserve"> foglalkozás</w:t>
       </w:r>
       <w:r>
         <w:rPr>
-          <w:sz w:val="24"/>
-          <w:szCs w:val="24"/>
-        </w:rPr>
-        <w:t xml:space="preserve"> textbox-ba megadhatunk</w:t>
-      </w:r>
-      <w:r>
-        <w:rPr>
-          <w:sz w:val="24"/>
-          <w:szCs w:val="24"/>
+          <w:sz w:val="26"/>
+          <w:szCs w:val="26"/>
+        </w:rPr>
+        <w:t xml:space="preserve"> </w:t>
+      </w:r>
+      <w:proofErr w:type="spellStart"/>
+      <w:r>
+        <w:rPr>
+          <w:sz w:val="26"/>
+          <w:szCs w:val="26"/>
+        </w:rPr>
+        <w:t>textbox-ba</w:t>
+      </w:r>
+      <w:proofErr w:type="spellEnd"/>
+      <w:r>
+        <w:rPr>
+          <w:sz w:val="26"/>
+          <w:szCs w:val="26"/>
+        </w:rPr>
+        <w:t xml:space="preserve"> megadhatunk</w:t>
+      </w:r>
+      <w:r>
+        <w:rPr>
+          <w:sz w:val="26"/>
+          <w:szCs w:val="26"/>
         </w:rPr>
         <w:t xml:space="preserve"> munkát és az alatta lévő </w:t>
       </w:r>
-      <w:r>
-        <w:rPr>
-          <w:sz w:val="24"/>
-          <w:szCs w:val="24"/>
+      <w:proofErr w:type="spellStart"/>
+      <w:r>
+        <w:rPr>
+          <w:sz w:val="26"/>
+          <w:szCs w:val="26"/>
         </w:rPr>
         <w:t>combobox-ba</w:t>
       </w:r>
-      <w:r>
-        <w:rPr>
-          <w:sz w:val="24"/>
-          <w:szCs w:val="24"/>
+      <w:proofErr w:type="spellEnd"/>
+      <w:r>
+        <w:rPr>
+          <w:sz w:val="26"/>
+          <w:szCs w:val="26"/>
         </w:rPr>
         <w:t xml:space="preserve"> meg a hozzátartozó ágazatot</w:t>
       </w:r>
       <w:r>
         <w:rPr>
-          <w:sz w:val="24"/>
-          <w:szCs w:val="24"/>
+          <w:sz w:val="26"/>
+          <w:szCs w:val="26"/>
         </w:rPr>
         <w:t>.</w:t>
       </w:r>
@@ -793,38 +1488,38 @@
     <w:p>
       <w:pPr>
         <w:rPr>
-          <w:sz w:val="24"/>
-          <w:szCs w:val="24"/>
-        </w:rPr>
-      </w:pPr>
-    </w:p>
-    <w:p>
-      <w:pPr>
-        <w:rPr>
-          <w:sz w:val="24"/>
-          <w:szCs w:val="24"/>
-        </w:rPr>
-      </w:pPr>
-    </w:p>
-    <w:p>
-      <w:pPr>
-        <w:rPr>
-          <w:sz w:val="24"/>
-          <w:szCs w:val="24"/>
-        </w:rPr>
-      </w:pPr>
-    </w:p>
-    <w:p>
-      <w:pPr>
-        <w:rPr>
-          <w:sz w:val="24"/>
-          <w:szCs w:val="24"/>
-        </w:rPr>
-      </w:pPr>
-      <w:r>
-        <w:rPr>
-          <w:sz w:val="24"/>
-          <w:szCs w:val="24"/>
+          <w:sz w:val="26"/>
+          <w:szCs w:val="26"/>
+        </w:rPr>
+      </w:pPr>
+    </w:p>
+    <w:p>
+      <w:pPr>
+        <w:rPr>
+          <w:sz w:val="26"/>
+          <w:szCs w:val="26"/>
+        </w:rPr>
+      </w:pPr>
+    </w:p>
+    <w:p>
+      <w:pPr>
+        <w:rPr>
+          <w:sz w:val="26"/>
+          <w:szCs w:val="26"/>
+        </w:rPr>
+      </w:pPr>
+    </w:p>
+    <w:p>
+      <w:pPr>
+        <w:rPr>
+          <w:sz w:val="26"/>
+          <w:szCs w:val="26"/>
+        </w:rPr>
+      </w:pPr>
+      <w:r>
+        <w:rPr>
+          <w:sz w:val="26"/>
+          <w:szCs w:val="26"/>
         </w:rPr>
         <w:t xml:space="preserve"> </w:t>
       </w:r>
@@ -832,126 +1527,126 @@
     <w:p>
       <w:pPr>
         <w:rPr>
-          <w:sz w:val="24"/>
-          <w:szCs w:val="24"/>
-        </w:rPr>
-      </w:pPr>
-    </w:p>
-    <w:p>
-      <w:pPr>
-        <w:rPr>
-          <w:sz w:val="24"/>
-          <w:szCs w:val="24"/>
-        </w:rPr>
-      </w:pPr>
-    </w:p>
-    <w:p>
-      <w:pPr>
-        <w:rPr>
-          <w:sz w:val="24"/>
-          <w:szCs w:val="24"/>
-        </w:rPr>
-      </w:pPr>
-    </w:p>
-    <w:p>
-      <w:pPr>
-        <w:rPr>
-          <w:sz w:val="24"/>
-          <w:szCs w:val="24"/>
-        </w:rPr>
-      </w:pPr>
-    </w:p>
-    <w:p>
-      <w:pPr>
-        <w:rPr>
-          <w:sz w:val="24"/>
-          <w:szCs w:val="24"/>
-        </w:rPr>
-      </w:pPr>
-    </w:p>
-    <w:p>
-      <w:pPr>
-        <w:rPr>
-          <w:sz w:val="24"/>
-          <w:szCs w:val="24"/>
-        </w:rPr>
-      </w:pPr>
-    </w:p>
-    <w:p>
-      <w:pPr>
-        <w:rPr>
-          <w:sz w:val="24"/>
-          <w:szCs w:val="24"/>
-        </w:rPr>
-      </w:pPr>
-    </w:p>
-    <w:p>
-      <w:pPr>
-        <w:rPr>
-          <w:sz w:val="24"/>
-          <w:szCs w:val="24"/>
-        </w:rPr>
-      </w:pPr>
-    </w:p>
-    <w:p>
-      <w:pPr>
-        <w:rPr>
-          <w:sz w:val="24"/>
-          <w:szCs w:val="24"/>
-        </w:rPr>
-      </w:pPr>
-    </w:p>
-    <w:p>
-      <w:pPr>
-        <w:rPr>
-          <w:sz w:val="24"/>
-          <w:szCs w:val="24"/>
-        </w:rPr>
-      </w:pPr>
-    </w:p>
-    <w:p>
-      <w:pPr>
-        <w:rPr>
-          <w:sz w:val="24"/>
-          <w:szCs w:val="24"/>
-        </w:rPr>
-      </w:pPr>
-    </w:p>
-    <w:p>
-      <w:pPr>
-        <w:rPr>
-          <w:sz w:val="24"/>
-          <w:szCs w:val="24"/>
-        </w:rPr>
-      </w:pPr>
-    </w:p>
-    <w:p>
-      <w:pPr>
-        <w:rPr>
-          <w:sz w:val="24"/>
-          <w:szCs w:val="24"/>
-        </w:rPr>
-      </w:pPr>
-    </w:p>
-    <w:p>
-      <w:pPr>
-        <w:rPr>
-          <w:sz w:val="24"/>
-          <w:szCs w:val="24"/>
-        </w:rPr>
-      </w:pPr>
-    </w:p>
-    <w:p>
-      <w:pPr>
-        <w:rPr>
-          <w:sz w:val="24"/>
-          <w:szCs w:val="24"/>
-        </w:rPr>
-      </w:pPr>
-      <w:r>
-        <w:rPr>
-          <w:sz w:val="24"/>
-          <w:szCs w:val="24"/>
+          <w:sz w:val="26"/>
+          <w:szCs w:val="26"/>
+        </w:rPr>
+      </w:pPr>
+    </w:p>
+    <w:p>
+      <w:pPr>
+        <w:rPr>
+          <w:sz w:val="26"/>
+          <w:szCs w:val="26"/>
+        </w:rPr>
+      </w:pPr>
+    </w:p>
+    <w:p>
+      <w:pPr>
+        <w:rPr>
+          <w:sz w:val="26"/>
+          <w:szCs w:val="26"/>
+        </w:rPr>
+      </w:pPr>
+    </w:p>
+    <w:p>
+      <w:pPr>
+        <w:rPr>
+          <w:sz w:val="26"/>
+          <w:szCs w:val="26"/>
+        </w:rPr>
+      </w:pPr>
+    </w:p>
+    <w:p>
+      <w:pPr>
+        <w:rPr>
+          <w:sz w:val="26"/>
+          <w:szCs w:val="26"/>
+        </w:rPr>
+      </w:pPr>
+    </w:p>
+    <w:p>
+      <w:pPr>
+        <w:rPr>
+          <w:sz w:val="26"/>
+          <w:szCs w:val="26"/>
+        </w:rPr>
+      </w:pPr>
+    </w:p>
+    <w:p>
+      <w:pPr>
+        <w:rPr>
+          <w:sz w:val="26"/>
+          <w:szCs w:val="26"/>
+        </w:rPr>
+      </w:pPr>
+    </w:p>
+    <w:p>
+      <w:pPr>
+        <w:rPr>
+          <w:sz w:val="26"/>
+          <w:szCs w:val="26"/>
+        </w:rPr>
+      </w:pPr>
+    </w:p>
+    <w:p>
+      <w:pPr>
+        <w:rPr>
+          <w:sz w:val="26"/>
+          <w:szCs w:val="26"/>
+        </w:rPr>
+      </w:pPr>
+    </w:p>
+    <w:p>
+      <w:pPr>
+        <w:rPr>
+          <w:sz w:val="26"/>
+          <w:szCs w:val="26"/>
+        </w:rPr>
+      </w:pPr>
+    </w:p>
+    <w:p>
+      <w:pPr>
+        <w:rPr>
+          <w:sz w:val="26"/>
+          <w:szCs w:val="26"/>
+        </w:rPr>
+      </w:pPr>
+    </w:p>
+    <w:p>
+      <w:pPr>
+        <w:rPr>
+          <w:sz w:val="26"/>
+          <w:szCs w:val="26"/>
+        </w:rPr>
+      </w:pPr>
+    </w:p>
+    <w:p>
+      <w:pPr>
+        <w:rPr>
+          <w:sz w:val="26"/>
+          <w:szCs w:val="26"/>
+        </w:rPr>
+      </w:pPr>
+    </w:p>
+    <w:p>
+      <w:pPr>
+        <w:rPr>
+          <w:sz w:val="26"/>
+          <w:szCs w:val="26"/>
+        </w:rPr>
+      </w:pPr>
+    </w:p>
+    <w:p>
+      <w:pPr>
+        <w:rPr>
+          <w:sz w:val="26"/>
+          <w:szCs w:val="26"/>
+        </w:rPr>
+      </w:pPr>
+      <w:r>
+        <w:rPr>
+          <w:sz w:val="26"/>
+          <w:szCs w:val="26"/>
         </w:rPr>
         <w:br w:type="textWrapping" w:clear="all"/>
       </w:r>
@@ -959,14 +1654,14 @@
     <w:p>
       <w:pPr>
         <w:rPr>
-          <w:sz w:val="24"/>
-          <w:szCs w:val="24"/>
-        </w:rPr>
-      </w:pPr>
-      <w:r>
-        <w:rPr>
-          <w:sz w:val="24"/>
-          <w:szCs w:val="24"/>
+          <w:sz w:val="26"/>
+          <w:szCs w:val="26"/>
+        </w:rPr>
+      </w:pPr>
+      <w:r>
+        <w:rPr>
+          <w:sz w:val="26"/>
+          <w:szCs w:val="26"/>
         </w:rPr>
         <w:t xml:space="preserve"> </w:t>
       </w:r>
@@ -974,8 +1669,8 @@
     <w:p>
       <w:pPr>
         <w:rPr>
-          <w:sz w:val="24"/>
-          <w:szCs w:val="24"/>
+          <w:sz w:val="26"/>
+          <w:szCs w:val="26"/>
         </w:rPr>
       </w:pPr>
     </w:p>
@@ -1418,6 +2113,25 @@
     <w:semiHidden/>
     <w:unhideWhenUsed/>
   </w:style>
+  <w:style w:type="paragraph" w:styleId="Kpalrs">
+    <w:name w:val="caption"/>
+    <w:basedOn w:val="Norml"/>
+    <w:next w:val="Norml"/>
+    <w:uiPriority w:val="35"/>
+    <w:unhideWhenUsed/>
+    <w:qFormat/>
+    <w:rsid w:val="005A74CF"/>
+    <w:pPr>
+      <w:spacing w:after="200" w:line="240" w:lineRule="auto"/>
+    </w:pPr>
+    <w:rPr>
+      <w:i/>
+      <w:iCs/>
+      <w:color w:val="44546A" w:themeColor="text2"/>
+      <w:sz w:val="18"/>
+      <w:szCs w:val="18"/>
+    </w:rPr>
+  </w:style>
 </w:styles>
 </file>
 

</xml_diff>

<commit_message>
updated used plugins in doc
</commit_message>
<xml_diff>
--- a/boreDomReg.docx
+++ b/boreDomReg.docx
@@ -28,17 +28,60 @@
           <w:sz w:val="26"/>
           <w:szCs w:val="26"/>
         </w:rPr>
-        <w:t xml:space="preserve"> amit használtunk a kód megírásához: Visual </w:t>
-      </w:r>
-      <w:proofErr w:type="spellStart"/>
-      <w:r>
-        <w:rPr>
-          <w:sz w:val="26"/>
-          <w:szCs w:val="26"/>
-        </w:rPr>
-        <w:t>Studo</w:t>
-      </w:r>
-      <w:proofErr w:type="spellEnd"/>
+        <w:t xml:space="preserve"> amit használtunk a kód megírásához: Visual Studo Code</w:t>
+      </w:r>
+    </w:p>
+    <w:p>
+      <w:pPr>
+        <w:rPr>
+          <w:sz w:val="26"/>
+          <w:szCs w:val="26"/>
+        </w:rPr>
+      </w:pPr>
+      <w:r>
+        <w:rPr>
+          <w:sz w:val="26"/>
+          <w:szCs w:val="26"/>
+        </w:rPr>
+        <w:t>A nyelveket listája: HTML, CSS, JAVASCRIPT</w:t>
+      </w:r>
+    </w:p>
+    <w:p>
+      <w:pPr>
+        <w:rPr>
+          <w:sz w:val="26"/>
+          <w:szCs w:val="26"/>
+        </w:rPr>
+      </w:pPr>
+      <w:r>
+        <w:rPr>
+          <w:sz w:val="26"/>
+          <w:szCs w:val="26"/>
+        </w:rPr>
+        <w:t>Bővítmények: Bootstrap</w:t>
+      </w:r>
+      <w:r>
+        <w:rPr>
+          <w:sz w:val="26"/>
+          <w:szCs w:val="26"/>
+        </w:rPr>
+        <w:t>, SweetAlert2, Google Icons</w:t>
+      </w:r>
+    </w:p>
+    <w:p>
+      <w:pPr>
+        <w:rPr>
+          <w:sz w:val="26"/>
+          <w:szCs w:val="26"/>
+        </w:rPr>
+      </w:pPr>
+      <w:r>
+        <w:rPr>
+          <w:sz w:val="26"/>
+          <w:szCs w:val="26"/>
+        </w:rPr>
+        <w:t>Csapat:</w:t>
+      </w:r>
       <w:r>
         <w:rPr>
           <w:sz w:val="26"/>
@@ -46,84 +89,6 @@
         </w:rPr>
         <w:t xml:space="preserve"> </w:t>
       </w:r>
-      <w:proofErr w:type="spellStart"/>
-      <w:r>
-        <w:rPr>
-          <w:sz w:val="26"/>
-          <w:szCs w:val="26"/>
-        </w:rPr>
-        <w:t>Code</w:t>
-      </w:r>
-      <w:proofErr w:type="spellEnd"/>
-    </w:p>
-    <w:p>
-      <w:pPr>
-        <w:rPr>
-          <w:sz w:val="26"/>
-          <w:szCs w:val="26"/>
-        </w:rPr>
-      </w:pPr>
-      <w:r>
-        <w:rPr>
-          <w:sz w:val="26"/>
-          <w:szCs w:val="26"/>
-        </w:rPr>
-        <w:t>A nyelveket listája: HTML, CSS, JAVASCRIPT</w:t>
-      </w:r>
-    </w:p>
-    <w:p>
-      <w:pPr>
-        <w:rPr>
-          <w:sz w:val="26"/>
-          <w:szCs w:val="26"/>
-        </w:rPr>
-      </w:pPr>
-      <w:r>
-        <w:rPr>
-          <w:sz w:val="26"/>
-          <w:szCs w:val="26"/>
-        </w:rPr>
-        <w:t xml:space="preserve">Bővítmények: </w:t>
-      </w:r>
-      <w:proofErr w:type="spellStart"/>
-      <w:r>
-        <w:rPr>
-          <w:sz w:val="26"/>
-          <w:szCs w:val="26"/>
-        </w:rPr>
-        <w:t>Bootstrap</w:t>
-      </w:r>
-      <w:proofErr w:type="spellEnd"/>
-      <w:r>
-        <w:rPr>
-          <w:sz w:val="26"/>
-          <w:szCs w:val="26"/>
-        </w:rPr>
-        <w:t>.</w:t>
-      </w:r>
-    </w:p>
-    <w:p>
-      <w:pPr>
-        <w:rPr>
-          <w:sz w:val="26"/>
-          <w:szCs w:val="26"/>
-        </w:rPr>
-      </w:pPr>
-      <w:r>
-        <w:rPr>
-          <w:sz w:val="26"/>
-          <w:szCs w:val="26"/>
-        </w:rPr>
-        <w:t>Csapat:</w:t>
-      </w:r>
-      <w:r>
-        <w:rPr>
-          <w:sz w:val="26"/>
-          <w:szCs w:val="26"/>
-        </w:rPr>
-        <w:t xml:space="preserve"> </w:t>
-      </w:r>
-      <w:proofErr w:type="spellStart"/>
       <w:r>
         <w:rPr>
           <w:sz w:val="26"/>
@@ -131,37 +96,20 @@
         </w:rPr>
         <w:t>boreDom</w:t>
       </w:r>
-      <w:proofErr w:type="spellEnd"/>
-    </w:p>
-    <w:p>
-      <w:pPr>
-        <w:rPr>
-          <w:sz w:val="26"/>
-          <w:szCs w:val="26"/>
-        </w:rPr>
-      </w:pPr>
-      <w:r>
-        <w:rPr>
-          <w:sz w:val="26"/>
-          <w:szCs w:val="26"/>
-        </w:rPr>
-        <w:t xml:space="preserve">Tagok: Szegedi Bence Csaba, </w:t>
-      </w:r>
-      <w:proofErr w:type="spellStart"/>
-      <w:r>
-        <w:rPr>
-          <w:sz w:val="26"/>
-          <w:szCs w:val="26"/>
-        </w:rPr>
-        <w:t>Ruszó</w:t>
-      </w:r>
-      <w:proofErr w:type="spellEnd"/>
-      <w:r>
-        <w:rPr>
-          <w:sz w:val="26"/>
-          <w:szCs w:val="26"/>
-        </w:rPr>
-        <w:t xml:space="preserve"> Richárd, Forgó Balázs</w:t>
+    </w:p>
+    <w:p>
+      <w:pPr>
+        <w:rPr>
+          <w:sz w:val="26"/>
+          <w:szCs w:val="26"/>
+        </w:rPr>
+      </w:pPr>
+      <w:r>
+        <w:rPr>
+          <w:sz w:val="26"/>
+          <w:szCs w:val="26"/>
+        </w:rPr>
+        <w:t>Tagok: Szegedi Bence Csaba, Ruszó Richárd, Forgó Balázs</w:t>
       </w:r>
     </w:p>
     <w:p>
@@ -219,23 +167,7 @@
           <w:sz w:val="26"/>
           <w:szCs w:val="26"/>
         </w:rPr>
-        <w:t xml:space="preserve"> hogy egyikünknek sem nagyon ment a </w:t>
-      </w:r>
-      <w:proofErr w:type="spellStart"/>
-      <w:r>
-        <w:rPr>
-          <w:sz w:val="26"/>
-          <w:szCs w:val="26"/>
-        </w:rPr>
-        <w:t>Bootstrap</w:t>
-      </w:r>
-      <w:proofErr w:type="spellEnd"/>
-      <w:r>
-        <w:rPr>
-          <w:sz w:val="26"/>
-          <w:szCs w:val="26"/>
-        </w:rPr>
-        <w:t>. Ebből kifolyólag 3 fázison ment át a projekt mire eljutott a pontra</w:t>
+        <w:t xml:space="preserve"> hogy egyikünknek sem nagyon ment a Bootstrap. Ebből kifolyólag 3 fázison ment át a projekt mire eljutott a pontra</w:t>
       </w:r>
       <w:r>
         <w:rPr>
@@ -278,55 +210,7 @@
           <w:sz w:val="26"/>
           <w:szCs w:val="26"/>
         </w:rPr>
-        <w:t xml:space="preserve">Első sorban még a </w:t>
-      </w:r>
-      <w:proofErr w:type="spellStart"/>
-      <w:r>
-        <w:rPr>
-          <w:sz w:val="26"/>
-          <w:szCs w:val="26"/>
-        </w:rPr>
-        <w:t>Git</w:t>
-      </w:r>
-      <w:proofErr w:type="spellEnd"/>
-      <w:r>
-        <w:rPr>
-          <w:sz w:val="26"/>
-          <w:szCs w:val="26"/>
-        </w:rPr>
-        <w:t xml:space="preserve"> </w:t>
-      </w:r>
-      <w:proofErr w:type="spellStart"/>
-      <w:r>
-        <w:rPr>
-          <w:sz w:val="26"/>
-          <w:szCs w:val="26"/>
-        </w:rPr>
-        <w:t>Hub</w:t>
-      </w:r>
-      <w:proofErr w:type="spellEnd"/>
-      <w:r>
-        <w:rPr>
-          <w:sz w:val="26"/>
-          <w:szCs w:val="26"/>
-        </w:rPr>
-        <w:t xml:space="preserve"> tudásunkat is próbára tette a feladat mivel az első pár </w:t>
-      </w:r>
-      <w:proofErr w:type="spellStart"/>
-      <w:r>
-        <w:rPr>
-          <w:sz w:val="26"/>
-          <w:szCs w:val="26"/>
-        </w:rPr>
-        <w:t>commit-unk</w:t>
-      </w:r>
-      <w:proofErr w:type="spellEnd"/>
-      <w:r>
-        <w:rPr>
-          <w:sz w:val="26"/>
-          <w:szCs w:val="26"/>
-        </w:rPr>
-        <w:t xml:space="preserve"> nem úgy történt ahogy azt gondoltuk</w:t>
+        <w:t>Első sorban még a Git Hub tudásunkat is próbára tette a feladat mivel az első pár commit-unk nem úgy történt ahogy azt gondoltuk</w:t>
       </w:r>
       <w:r>
         <w:rPr>
@@ -418,39 +302,7 @@
           <w:sz w:val="26"/>
           <w:szCs w:val="26"/>
         </w:rPr>
-        <w:t xml:space="preserve">Ezek a </w:t>
-      </w:r>
-      <w:proofErr w:type="spellStart"/>
-      <w:r>
-        <w:rPr>
-          <w:sz w:val="26"/>
-          <w:szCs w:val="26"/>
-        </w:rPr>
-        <w:t>commit</w:t>
-      </w:r>
-      <w:proofErr w:type="spellEnd"/>
-      <w:r>
-        <w:rPr>
-          <w:sz w:val="26"/>
-          <w:szCs w:val="26"/>
-        </w:rPr>
-        <w:t xml:space="preserve">-ok nagyrészt nekem (Forgó Balázs) és </w:t>
-      </w:r>
-      <w:proofErr w:type="spellStart"/>
-      <w:r>
-        <w:rPr>
-          <w:sz w:val="26"/>
-          <w:szCs w:val="26"/>
-        </w:rPr>
-        <w:t>Ruszó</w:t>
-      </w:r>
-      <w:proofErr w:type="spellEnd"/>
-      <w:r>
-        <w:rPr>
-          <w:sz w:val="26"/>
-          <w:szCs w:val="26"/>
-        </w:rPr>
-        <w:t xml:space="preserve"> Richárdnak estek nehezünkre, de Szegedi Bence segítségével megérthettük hogyan működ</w:t>
+        <w:t>Ezek a commit-ok nagyrészt nekem (Forgó Balázs) és Ruszó Richárdnak estek nehezünkre, de Szegedi Bence segítségével megérthettük hogyan működ</w:t>
       </w:r>
       <w:r>
         <w:rPr>
@@ -464,17 +316,90 @@
           <w:sz w:val="26"/>
           <w:szCs w:val="26"/>
         </w:rPr>
-        <w:t xml:space="preserve"> a </w:t>
-      </w:r>
-      <w:proofErr w:type="spellStart"/>
-      <w:r>
-        <w:rPr>
-          <w:sz w:val="26"/>
-          <w:szCs w:val="26"/>
-        </w:rPr>
-        <w:t>Git</w:t>
-      </w:r>
-      <w:proofErr w:type="spellEnd"/>
+        <w:t xml:space="preserve"> a Git Hub</w:t>
+      </w:r>
+      <w:r>
+        <w:rPr>
+          <w:sz w:val="26"/>
+          <w:szCs w:val="26"/>
+        </w:rPr>
+        <w:t xml:space="preserve"> parancsok</w:t>
+      </w:r>
+      <w:r>
+        <w:rPr>
+          <w:sz w:val="26"/>
+          <w:szCs w:val="26"/>
+        </w:rPr>
+        <w:t>.</w:t>
+      </w:r>
+    </w:p>
+    <w:p>
+      <w:pPr>
+        <w:spacing w:before="1200"/>
+        <w:rPr>
+          <w:sz w:val="26"/>
+          <w:szCs w:val="26"/>
+        </w:rPr>
+      </w:pPr>
+      <w:r>
+        <w:rPr>
+          <w:sz w:val="26"/>
+          <w:szCs w:val="26"/>
+        </w:rPr>
+        <w:t>Az elején még a Git Bash-el dolgoztunk</w:t>
+      </w:r>
+      <w:r>
+        <w:rPr>
+          <w:sz w:val="26"/>
+          <w:szCs w:val="26"/>
+        </w:rPr>
+        <w:t>,</w:t>
+      </w:r>
+      <w:r>
+        <w:rPr>
+          <w:sz w:val="26"/>
+          <w:szCs w:val="26"/>
+        </w:rPr>
+        <w:t xml:space="preserve"> de a Git Hub Desktop-os verzióját sokkal kézenfekvőbbnek találtuk ezért azzal folytattuk a további commit-olásokat.</w:t>
+      </w:r>
+    </w:p>
+    <w:p>
+      <w:pPr>
+        <w:rPr>
+          <w:sz w:val="26"/>
+          <w:szCs w:val="26"/>
+        </w:rPr>
+      </w:pPr>
+    </w:p>
+    <w:p>
+      <w:pPr>
+        <w:rPr>
+          <w:sz w:val="26"/>
+          <w:szCs w:val="26"/>
+        </w:rPr>
+      </w:pPr>
+    </w:p>
+    <w:p>
+      <w:pPr>
+        <w:rPr>
+          <w:sz w:val="26"/>
+          <w:szCs w:val="26"/>
+        </w:rPr>
+      </w:pPr>
+      <w:r>
+        <w:rPr>
+          <w:sz w:val="26"/>
+          <w:szCs w:val="26"/>
+        </w:rPr>
+        <w:t>Először még a munkakiosztással voltak problémák, mert Ricsivel ketten neki álltunk a HTML-t és a CSS-t megcsinálni, de nem tudtuk megoldani a weboldalt szimpla CSS-el, hogy teljesen reszponzív legyen és normálisan is nézzen ki</w:t>
+      </w:r>
+      <w:r>
+        <w:rPr>
+          <w:sz w:val="26"/>
+          <w:szCs w:val="26"/>
+        </w:rPr>
+        <w:t>.</w:t>
+      </w:r>
       <w:r>
         <w:rPr>
           <w:sz w:val="26"/>
@@ -482,200 +407,6 @@
         </w:rPr>
         <w:t xml:space="preserve"> </w:t>
       </w:r>
-      <w:proofErr w:type="spellStart"/>
-      <w:r>
-        <w:rPr>
-          <w:sz w:val="26"/>
-          <w:szCs w:val="26"/>
-        </w:rPr>
-        <w:t>Hub</w:t>
-      </w:r>
-      <w:proofErr w:type="spellEnd"/>
-      <w:r>
-        <w:rPr>
-          <w:sz w:val="26"/>
-          <w:szCs w:val="26"/>
-        </w:rPr>
-        <w:t xml:space="preserve"> parancsok</w:t>
-      </w:r>
-      <w:r>
-        <w:rPr>
-          <w:sz w:val="26"/>
-          <w:szCs w:val="26"/>
-        </w:rPr>
-        <w:t>.</w:t>
-      </w:r>
-    </w:p>
-    <w:p>
-      <w:pPr>
-        <w:spacing w:before="1200"/>
-        <w:rPr>
-          <w:sz w:val="26"/>
-          <w:szCs w:val="26"/>
-        </w:rPr>
-      </w:pPr>
-      <w:r>
-        <w:rPr>
-          <w:sz w:val="26"/>
-          <w:szCs w:val="26"/>
-        </w:rPr>
-        <w:t xml:space="preserve">Az elején még a </w:t>
-      </w:r>
-      <w:proofErr w:type="spellStart"/>
-      <w:r>
-        <w:rPr>
-          <w:sz w:val="26"/>
-          <w:szCs w:val="26"/>
-        </w:rPr>
-        <w:t>Git</w:t>
-      </w:r>
-      <w:proofErr w:type="spellEnd"/>
-      <w:r>
-        <w:rPr>
-          <w:sz w:val="26"/>
-          <w:szCs w:val="26"/>
-        </w:rPr>
-        <w:t xml:space="preserve"> </w:t>
-      </w:r>
-      <w:proofErr w:type="spellStart"/>
-      <w:r>
-        <w:rPr>
-          <w:sz w:val="26"/>
-          <w:szCs w:val="26"/>
-        </w:rPr>
-        <w:t>Bash</w:t>
-      </w:r>
-      <w:proofErr w:type="spellEnd"/>
-      <w:r>
-        <w:rPr>
-          <w:sz w:val="26"/>
-          <w:szCs w:val="26"/>
-        </w:rPr>
-        <w:t>-el dolgoztunk</w:t>
-      </w:r>
-      <w:r>
-        <w:rPr>
-          <w:sz w:val="26"/>
-          <w:szCs w:val="26"/>
-        </w:rPr>
-        <w:t>,</w:t>
-      </w:r>
-      <w:r>
-        <w:rPr>
-          <w:sz w:val="26"/>
-          <w:szCs w:val="26"/>
-        </w:rPr>
-        <w:t xml:space="preserve"> de a </w:t>
-      </w:r>
-      <w:proofErr w:type="spellStart"/>
-      <w:r>
-        <w:rPr>
-          <w:sz w:val="26"/>
-          <w:szCs w:val="26"/>
-        </w:rPr>
-        <w:t>Git</w:t>
-      </w:r>
-      <w:proofErr w:type="spellEnd"/>
-      <w:r>
-        <w:rPr>
-          <w:sz w:val="26"/>
-          <w:szCs w:val="26"/>
-        </w:rPr>
-        <w:t xml:space="preserve"> </w:t>
-      </w:r>
-      <w:proofErr w:type="spellStart"/>
-      <w:r>
-        <w:rPr>
-          <w:sz w:val="26"/>
-          <w:szCs w:val="26"/>
-        </w:rPr>
-        <w:t>Hub</w:t>
-      </w:r>
-      <w:proofErr w:type="spellEnd"/>
-      <w:r>
-        <w:rPr>
-          <w:sz w:val="26"/>
-          <w:szCs w:val="26"/>
-        </w:rPr>
-        <w:t xml:space="preserve"> </w:t>
-      </w:r>
-      <w:proofErr w:type="spellStart"/>
-      <w:r>
-        <w:rPr>
-          <w:sz w:val="26"/>
-          <w:szCs w:val="26"/>
-        </w:rPr>
-        <w:t>Desktop</w:t>
-      </w:r>
-      <w:proofErr w:type="spellEnd"/>
-      <w:r>
-        <w:rPr>
-          <w:sz w:val="26"/>
-          <w:szCs w:val="26"/>
-        </w:rPr>
-        <w:t xml:space="preserve">-os verzióját sokkal kézenfekvőbbnek találtuk ezért azzal folytattuk a további </w:t>
-      </w:r>
-      <w:proofErr w:type="spellStart"/>
-      <w:r>
-        <w:rPr>
-          <w:sz w:val="26"/>
-          <w:szCs w:val="26"/>
-        </w:rPr>
-        <w:t>commit-olásokat</w:t>
-      </w:r>
-      <w:proofErr w:type="spellEnd"/>
-      <w:r>
-        <w:rPr>
-          <w:sz w:val="26"/>
-          <w:szCs w:val="26"/>
-        </w:rPr>
-        <w:t>.</w:t>
-      </w:r>
-    </w:p>
-    <w:p>
-      <w:pPr>
-        <w:rPr>
-          <w:sz w:val="26"/>
-          <w:szCs w:val="26"/>
-        </w:rPr>
-      </w:pPr>
-    </w:p>
-    <w:p>
-      <w:pPr>
-        <w:rPr>
-          <w:sz w:val="26"/>
-          <w:szCs w:val="26"/>
-        </w:rPr>
-      </w:pPr>
-    </w:p>
-    <w:p>
-      <w:pPr>
-        <w:rPr>
-          <w:sz w:val="26"/>
-          <w:szCs w:val="26"/>
-        </w:rPr>
-      </w:pPr>
-      <w:r>
-        <w:rPr>
-          <w:sz w:val="26"/>
-          <w:szCs w:val="26"/>
-        </w:rPr>
-        <w:t>Először még a munkakiosztással voltak problémák, mert Ricsivel ketten neki álltunk a HTML-t és a CSS-t megcsinálni, de nem tudtuk megoldani a weboldalt szimpla CSS-el, hogy teljesen reszponzív legyen és normálisan is nézzen ki</w:t>
-      </w:r>
-      <w:r>
-        <w:rPr>
-          <w:sz w:val="26"/>
-          <w:szCs w:val="26"/>
-        </w:rPr>
-        <w:t>.</w:t>
-      </w:r>
-      <w:r>
-        <w:rPr>
-          <w:sz w:val="26"/>
-          <w:szCs w:val="26"/>
-        </w:rPr>
-        <w:t xml:space="preserve"> </w:t>
-      </w:r>
       <w:r>
         <w:rPr>
           <w:sz w:val="26"/>
@@ -688,17 +419,8 @@
           <w:sz w:val="26"/>
           <w:szCs w:val="26"/>
         </w:rPr>
-        <w:t xml:space="preserve">ddigre Bence már abba hagyta a JAVASCRIPT alapvető megírását és besegített megírni a </w:t>
-      </w:r>
-      <w:proofErr w:type="spellStart"/>
-      <w:r>
-        <w:rPr>
-          <w:sz w:val="26"/>
-          <w:szCs w:val="26"/>
-        </w:rPr>
-        <w:t>Bootstrapet</w:t>
-      </w:r>
-      <w:proofErr w:type="spellEnd"/>
+        <w:t>ddigre Bence már abba hagyta a JAVASCRIPT alapvető megírását és besegített megírni a Bootstrapet</w:t>
+      </w:r>
       <w:r>
         <w:rPr>
           <w:sz w:val="26"/>
@@ -870,15 +592,7 @@
           <w:sz w:val="26"/>
           <w:szCs w:val="26"/>
         </w:rPr>
-        <w:t xml:space="preserve">A második prototípus süllyesztőbe került még dokumentálása előtt, mivel még akkor Bence nem ismerte még a </w:t>
-      </w:r>
-      <w:proofErr w:type="spellStart"/>
-      <w:r>
-        <w:rPr>
-          <w:sz w:val="26"/>
-          <w:szCs w:val="26"/>
-        </w:rPr>
-        <w:t>Bootstrap</w:t>
+        <w:t>A második prototípus süllyesztőbe került még dokumentálása előtt, mivel még akkor Bence nem ismerte még a Bootstrap</w:t>
       </w:r>
       <w:r>
         <w:rPr>
@@ -892,31 +606,7 @@
           <w:sz w:val="26"/>
           <w:szCs w:val="26"/>
         </w:rPr>
-        <w:t>nek</w:t>
-      </w:r>
-      <w:proofErr w:type="spellEnd"/>
-      <w:r>
-        <w:rPr>
-          <w:sz w:val="26"/>
-          <w:szCs w:val="26"/>
-        </w:rPr>
-        <w:t xml:space="preserve"> a különféle formázási lehetőségeit. Ezen felül elvesztünk a div-</w:t>
-      </w:r>
-      <w:proofErr w:type="spellStart"/>
-      <w:r>
-        <w:rPr>
-          <w:sz w:val="26"/>
-          <w:szCs w:val="26"/>
-        </w:rPr>
-        <w:t>ekben</w:t>
-      </w:r>
-      <w:proofErr w:type="spellEnd"/>
-      <w:r>
-        <w:rPr>
-          <w:sz w:val="26"/>
-          <w:szCs w:val="26"/>
-        </w:rPr>
-        <w:t xml:space="preserve"> és arra jutottunk</w:t>
+        <w:t>nek a különféle formázási lehetőségeit. Ezen felül elvesztünk a div-ekben és arra jutottunk</w:t>
       </w:r>
       <w:r>
         <w:rPr>
@@ -930,15 +620,7 @@
           <w:sz w:val="26"/>
           <w:szCs w:val="26"/>
         </w:rPr>
-        <w:t xml:space="preserve"> hogy ezt </w:t>
-      </w:r>
-      <w:proofErr w:type="spellStart"/>
-      <w:r>
-        <w:rPr>
-          <w:sz w:val="26"/>
-          <w:szCs w:val="26"/>
-        </w:rPr>
-        <w:t>Bootstrap</w:t>
+        <w:t xml:space="preserve"> hogy ezt Bootstrap</w:t>
       </w:r>
       <w:r>
         <w:rPr>
@@ -952,15 +634,7 @@
           <w:sz w:val="26"/>
           <w:szCs w:val="26"/>
         </w:rPr>
-        <w:t>et</w:t>
-      </w:r>
-      <w:proofErr w:type="spellEnd"/>
-      <w:r>
-        <w:rPr>
-          <w:sz w:val="26"/>
-          <w:szCs w:val="26"/>
-        </w:rPr>
-        <w:t xml:space="preserve"> átkell tüzetesebben tanulni.</w:t>
+        <w:t>et átkell tüzetesebben tanulni.</w:t>
       </w:r>
     </w:p>
     <w:p>
@@ -1088,15 +762,7 @@
         </w:rPr>
       </w:pPr>
       <w:r>
-        <w:t xml:space="preserve">A régi </w:t>
-      </w:r>
-      <w:proofErr w:type="spellStart"/>
-      <w:r>
-        <w:t>grid</w:t>
-      </w:r>
-      <w:proofErr w:type="spellEnd"/>
-      <w:r>
-        <w:t>-es megoldás</w:t>
+        <w:t>A régi grid-es megoldás</w:t>
       </w:r>
     </w:p>
     <w:p>
@@ -1322,23 +988,7 @@
           <w:sz w:val="26"/>
           <w:szCs w:val="26"/>
         </w:rPr>
-        <w:t xml:space="preserve">Egymás alá raktuk az összes elemet így elkerülve a </w:t>
-      </w:r>
-      <w:proofErr w:type="spellStart"/>
-      <w:r>
-        <w:rPr>
-          <w:sz w:val="26"/>
-          <w:szCs w:val="26"/>
-        </w:rPr>
-        <w:t>grid</w:t>
-      </w:r>
-      <w:proofErr w:type="spellEnd"/>
-      <w:r>
-        <w:rPr>
-          <w:sz w:val="26"/>
-          <w:szCs w:val="26"/>
-        </w:rPr>
-        <w:t>-el jövő hibákat.</w:t>
+        <w:t>Egymás alá raktuk az összes elemet így elkerülve a grid-el jövő hibákat.</w:t>
       </w:r>
     </w:p>
     <w:p>
@@ -1378,7 +1028,36 @@
           <w:szCs w:val="26"/>
         </w:rPr>
       </w:pPr>
-      <w:proofErr w:type="gramStart"/>
+      <w:r>
+        <w:rPr>
+          <w:sz w:val="26"/>
+          <w:szCs w:val="26"/>
+        </w:rPr>
+        <w:t>A életkort egy csúszkával oldottuk meg 18-tól 60-ig</w:t>
+      </w:r>
+    </w:p>
+    <w:p>
+      <w:pPr>
+        <w:rPr>
+          <w:sz w:val="26"/>
+          <w:szCs w:val="26"/>
+        </w:rPr>
+      </w:pPr>
+      <w:r>
+        <w:rPr>
+          <w:sz w:val="26"/>
+          <w:szCs w:val="26"/>
+        </w:rPr>
+        <w:t>A nem választó ikonok elsötétülnek kiválasztáskor és jobb oldalt írja ki a választott nemet.</w:t>
+      </w:r>
+    </w:p>
+    <w:p>
+      <w:pPr>
+        <w:rPr>
+          <w:sz w:val="26"/>
+          <w:szCs w:val="26"/>
+        </w:rPr>
+      </w:pPr>
       <w:r>
         <w:rPr>
           <w:sz w:val="26"/>
@@ -1386,44 +1065,6 @@
         </w:rPr>
         <w:t>A</w:t>
       </w:r>
-      <w:proofErr w:type="gramEnd"/>
-      <w:r>
-        <w:rPr>
-          <w:sz w:val="26"/>
-          <w:szCs w:val="26"/>
-        </w:rPr>
-        <w:t xml:space="preserve"> életkort egy csúszkával oldottuk meg 18-tól 60-ig</w:t>
-      </w:r>
-    </w:p>
-    <w:p>
-      <w:pPr>
-        <w:rPr>
-          <w:sz w:val="26"/>
-          <w:szCs w:val="26"/>
-        </w:rPr>
-      </w:pPr>
-      <w:r>
-        <w:rPr>
-          <w:sz w:val="26"/>
-          <w:szCs w:val="26"/>
-        </w:rPr>
-        <w:t>A nem választó ikonok elsötétülnek kiválasztáskor és jobb oldalt írja ki a választott nemet.</w:t>
-      </w:r>
-    </w:p>
-    <w:p>
-      <w:pPr>
-        <w:rPr>
-          <w:sz w:val="26"/>
-          <w:szCs w:val="26"/>
-        </w:rPr>
-      </w:pPr>
-      <w:r>
-        <w:rPr>
-          <w:sz w:val="26"/>
-          <w:szCs w:val="26"/>
-        </w:rPr>
-        <w:t>A</w:t>
-      </w:r>
       <w:r>
         <w:rPr>
           <w:sz w:val="26"/>
@@ -1436,23 +1077,7 @@
           <w:sz w:val="26"/>
           <w:szCs w:val="26"/>
         </w:rPr>
-        <w:t xml:space="preserve"> </w:t>
-      </w:r>
-      <w:proofErr w:type="spellStart"/>
-      <w:r>
-        <w:rPr>
-          <w:sz w:val="26"/>
-          <w:szCs w:val="26"/>
-        </w:rPr>
-        <w:t>textbox-ba</w:t>
-      </w:r>
-      <w:proofErr w:type="spellEnd"/>
-      <w:r>
-        <w:rPr>
-          <w:sz w:val="26"/>
-          <w:szCs w:val="26"/>
-        </w:rPr>
-        <w:t xml:space="preserve"> megadhatunk</w:t>
+        <w:t xml:space="preserve"> textbox-ba megadhatunk</w:t>
       </w:r>
       <w:r>
         <w:rPr>
@@ -1461,7 +1086,6 @@
         </w:rPr>
         <w:t xml:space="preserve"> munkát és az alatta lévő </w:t>
       </w:r>
-      <w:proofErr w:type="spellStart"/>
       <w:r>
         <w:rPr>
           <w:sz w:val="26"/>
@@ -1469,7 +1093,6 @@
         </w:rPr>
         <w:t>combobox-ba</w:t>
       </w:r>
-      <w:proofErr w:type="spellEnd"/>
       <w:r>
         <w:rPr>
           <w:sz w:val="26"/>
@@ -2081,18 +1704,18 @@
     <w:lsdException w:name="Unresolved Mention" w:semiHidden="1" w:unhideWhenUsed="1"/>
     <w:lsdException w:name="Smart Link" w:semiHidden="1" w:unhideWhenUsed="1"/>
   </w:latentStyles>
-  <w:style w:type="paragraph" w:default="1" w:styleId="Norml">
+  <w:style w:type="paragraph" w:default="1" w:styleId="Normal">
     <w:name w:val="Normal"/>
     <w:qFormat/>
     <w:rsid w:val="00D54069"/>
   </w:style>
-  <w:style w:type="character" w:default="1" w:styleId="Bekezdsalapbettpusa">
+  <w:style w:type="character" w:default="1" w:styleId="DefaultParagraphFont">
     <w:name w:val="Default Paragraph Font"/>
     <w:uiPriority w:val="1"/>
     <w:semiHidden/>
     <w:unhideWhenUsed/>
   </w:style>
-  <w:style w:type="table" w:default="1" w:styleId="Normltblzat">
+  <w:style w:type="table" w:default="1" w:styleId="TableNormal">
     <w:name w:val="Normal Table"/>
     <w:uiPriority w:val="99"/>
     <w:semiHidden/>
@@ -2107,16 +1730,16 @@
       </w:tblCellMar>
     </w:tblPr>
   </w:style>
-  <w:style w:type="numbering" w:default="1" w:styleId="Nemlista">
+  <w:style w:type="numbering" w:default="1" w:styleId="NoList">
     <w:name w:val="No List"/>
     <w:uiPriority w:val="99"/>
     <w:semiHidden/>
     <w:unhideWhenUsed/>
   </w:style>
-  <w:style w:type="paragraph" w:styleId="Kpalrs">
+  <w:style w:type="paragraph" w:styleId="Caption">
     <w:name w:val="caption"/>
-    <w:basedOn w:val="Norml"/>
-    <w:next w:val="Norml"/>
+    <w:basedOn w:val="Normal"/>
+    <w:next w:val="Normal"/>
     <w:uiPriority w:val="35"/>
     <w:unhideWhenUsed/>
     <w:qFormat/>

</xml_diff>

<commit_message>
facelift of ppt docx html
Co-Authored-By: Hudi-B <53353417+Hudi-B@users.noreply.github.com>
</commit_message>
<xml_diff>
--- a/boreDomReg.docx
+++ b/boreDomReg.docx
@@ -28,8 +28,33 @@
           <w:sz w:val="26"/>
           <w:szCs w:val="26"/>
         </w:rPr>
-        <w:t xml:space="preserve"> amit használtunk a kód megírásához: Visual Studo Code</w:t>
-      </w:r>
+        <w:t xml:space="preserve"> amit használtunk a kód megírásához: Visual </w:t>
+      </w:r>
+      <w:proofErr w:type="spellStart"/>
+      <w:r>
+        <w:rPr>
+          <w:sz w:val="26"/>
+          <w:szCs w:val="26"/>
+        </w:rPr>
+        <w:t>Studo</w:t>
+      </w:r>
+      <w:proofErr w:type="spellEnd"/>
+      <w:r>
+        <w:rPr>
+          <w:sz w:val="26"/>
+          <w:szCs w:val="26"/>
+        </w:rPr>
+        <w:t xml:space="preserve"> </w:t>
+      </w:r>
+      <w:proofErr w:type="spellStart"/>
+      <w:r>
+        <w:rPr>
+          <w:sz w:val="26"/>
+          <w:szCs w:val="26"/>
+        </w:rPr>
+        <w:t>Code</w:t>
+      </w:r>
+      <w:proofErr w:type="spellEnd"/>
     </w:p>
     <w:p>
       <w:pPr>
@@ -58,15 +83,33 @@
           <w:sz w:val="26"/>
           <w:szCs w:val="26"/>
         </w:rPr>
-        <w:t>Bővítmények: Bootstrap</w:t>
-      </w:r>
-      <w:r>
-        <w:rPr>
-          <w:sz w:val="26"/>
-          <w:szCs w:val="26"/>
-        </w:rPr>
-        <w:t>, SweetAlert2, Google Icons</w:t>
-      </w:r>
+        <w:t xml:space="preserve">Bővítmények: </w:t>
+      </w:r>
+      <w:proofErr w:type="spellStart"/>
+      <w:r>
+        <w:rPr>
+          <w:sz w:val="26"/>
+          <w:szCs w:val="26"/>
+        </w:rPr>
+        <w:t>Bootstrap</w:t>
+      </w:r>
+      <w:proofErr w:type="spellEnd"/>
+      <w:r>
+        <w:rPr>
+          <w:sz w:val="26"/>
+          <w:szCs w:val="26"/>
+        </w:rPr>
+        <w:t xml:space="preserve">, SweetAlert2, Google </w:t>
+      </w:r>
+      <w:proofErr w:type="spellStart"/>
+      <w:r>
+        <w:rPr>
+          <w:sz w:val="26"/>
+          <w:szCs w:val="26"/>
+        </w:rPr>
+        <w:t>Icons</w:t>
+      </w:r>
+      <w:proofErr w:type="spellEnd"/>
     </w:p>
     <w:p>
       <w:pPr>
@@ -89,6 +132,7 @@
         </w:rPr>
         <w:t xml:space="preserve"> </w:t>
       </w:r>
+      <w:proofErr w:type="spellStart"/>
       <w:r>
         <w:rPr>
           <w:sz w:val="26"/>
@@ -96,20 +140,37 @@
         </w:rPr>
         <w:t>boreDom</w:t>
       </w:r>
-    </w:p>
-    <w:p>
-      <w:pPr>
-        <w:rPr>
-          <w:sz w:val="26"/>
-          <w:szCs w:val="26"/>
-        </w:rPr>
-      </w:pPr>
-      <w:r>
-        <w:rPr>
-          <w:sz w:val="26"/>
-          <w:szCs w:val="26"/>
-        </w:rPr>
-        <w:t>Tagok: Szegedi Bence Csaba, Ruszó Richárd, Forgó Balázs</w:t>
+      <w:proofErr w:type="spellEnd"/>
+    </w:p>
+    <w:p>
+      <w:pPr>
+        <w:rPr>
+          <w:sz w:val="26"/>
+          <w:szCs w:val="26"/>
+        </w:rPr>
+      </w:pPr>
+      <w:r>
+        <w:rPr>
+          <w:sz w:val="26"/>
+          <w:szCs w:val="26"/>
+        </w:rPr>
+        <w:t xml:space="preserve">Tagok: Szegedi Bence Csaba, </w:t>
+      </w:r>
+      <w:proofErr w:type="spellStart"/>
+      <w:r>
+        <w:rPr>
+          <w:sz w:val="26"/>
+          <w:szCs w:val="26"/>
+        </w:rPr>
+        <w:t>Ruszó</w:t>
+      </w:r>
+      <w:proofErr w:type="spellEnd"/>
+      <w:r>
+        <w:rPr>
+          <w:sz w:val="26"/>
+          <w:szCs w:val="26"/>
+        </w:rPr>
+        <w:t xml:space="preserve"> Richárd, Forgó Balázs</w:t>
       </w:r>
     </w:p>
     <w:p>
@@ -167,7 +228,23 @@
           <w:sz w:val="26"/>
           <w:szCs w:val="26"/>
         </w:rPr>
-        <w:t xml:space="preserve"> hogy egyikünknek sem nagyon ment a Bootstrap. Ebből kifolyólag 3 fázison ment át a projekt mire eljutott a pontra</w:t>
+        <w:t xml:space="preserve"> hogy egyikünknek sem nagyon ment a </w:t>
+      </w:r>
+      <w:proofErr w:type="spellStart"/>
+      <w:r>
+        <w:rPr>
+          <w:sz w:val="26"/>
+          <w:szCs w:val="26"/>
+        </w:rPr>
+        <w:t>Bootstrap</w:t>
+      </w:r>
+      <w:proofErr w:type="spellEnd"/>
+      <w:r>
+        <w:rPr>
+          <w:sz w:val="26"/>
+          <w:szCs w:val="26"/>
+        </w:rPr>
+        <w:t>. Ebből kifolyólag 3 fázison ment át a projekt mire eljutott a pontra</w:t>
       </w:r>
       <w:r>
         <w:rPr>
@@ -210,7 +287,55 @@
           <w:sz w:val="26"/>
           <w:szCs w:val="26"/>
         </w:rPr>
-        <w:t>Első sorban még a Git Hub tudásunkat is próbára tette a feladat mivel az első pár commit-unk nem úgy történt ahogy azt gondoltuk</w:t>
+        <w:t xml:space="preserve">Első sorban még a </w:t>
+      </w:r>
+      <w:proofErr w:type="spellStart"/>
+      <w:r>
+        <w:rPr>
+          <w:sz w:val="26"/>
+          <w:szCs w:val="26"/>
+        </w:rPr>
+        <w:t>Git</w:t>
+      </w:r>
+      <w:proofErr w:type="spellEnd"/>
+      <w:r>
+        <w:rPr>
+          <w:sz w:val="26"/>
+          <w:szCs w:val="26"/>
+        </w:rPr>
+        <w:t xml:space="preserve"> </w:t>
+      </w:r>
+      <w:proofErr w:type="spellStart"/>
+      <w:r>
+        <w:rPr>
+          <w:sz w:val="26"/>
+          <w:szCs w:val="26"/>
+        </w:rPr>
+        <w:t>Hub</w:t>
+      </w:r>
+      <w:proofErr w:type="spellEnd"/>
+      <w:r>
+        <w:rPr>
+          <w:sz w:val="26"/>
+          <w:szCs w:val="26"/>
+        </w:rPr>
+        <w:t xml:space="preserve"> tudásunkat is próbára tette a feladat mivel az első pár </w:t>
+      </w:r>
+      <w:proofErr w:type="spellStart"/>
+      <w:r>
+        <w:rPr>
+          <w:sz w:val="26"/>
+          <w:szCs w:val="26"/>
+        </w:rPr>
+        <w:t>commit-unk</w:t>
+      </w:r>
+      <w:proofErr w:type="spellEnd"/>
+      <w:r>
+        <w:rPr>
+          <w:sz w:val="26"/>
+          <w:szCs w:val="26"/>
+        </w:rPr>
+        <w:t xml:space="preserve"> nem úgy történt ahogy azt gondoltuk</w:t>
       </w:r>
       <w:r>
         <w:rPr>
@@ -302,7 +427,39 @@
           <w:sz w:val="26"/>
           <w:szCs w:val="26"/>
         </w:rPr>
-        <w:t>Ezek a commit-ok nagyrészt nekem (Forgó Balázs) és Ruszó Richárdnak estek nehezünkre, de Szegedi Bence segítségével megérthettük hogyan működ</w:t>
+        <w:t xml:space="preserve">Ezek a </w:t>
+      </w:r>
+      <w:proofErr w:type="spellStart"/>
+      <w:r>
+        <w:rPr>
+          <w:sz w:val="26"/>
+          <w:szCs w:val="26"/>
+        </w:rPr>
+        <w:t>commit</w:t>
+      </w:r>
+      <w:proofErr w:type="spellEnd"/>
+      <w:r>
+        <w:rPr>
+          <w:sz w:val="26"/>
+          <w:szCs w:val="26"/>
+        </w:rPr>
+        <w:t xml:space="preserve">-ok nagyrészt nekem (Forgó Balázs) és </w:t>
+      </w:r>
+      <w:proofErr w:type="spellStart"/>
+      <w:r>
+        <w:rPr>
+          <w:sz w:val="26"/>
+          <w:szCs w:val="26"/>
+        </w:rPr>
+        <w:t>Ruszó</w:t>
+      </w:r>
+      <w:proofErr w:type="spellEnd"/>
+      <w:r>
+        <w:rPr>
+          <w:sz w:val="26"/>
+          <w:szCs w:val="26"/>
+        </w:rPr>
+        <w:t xml:space="preserve"> Richárdnak estek nehezünkre, de Szegedi Bence segítségével megérthettük hogyan működ</w:t>
       </w:r>
       <w:r>
         <w:rPr>
@@ -316,8 +473,33 @@
           <w:sz w:val="26"/>
           <w:szCs w:val="26"/>
         </w:rPr>
-        <w:t xml:space="preserve"> a Git Hub</w:t>
-      </w:r>
+        <w:t xml:space="preserve"> a </w:t>
+      </w:r>
+      <w:proofErr w:type="spellStart"/>
+      <w:r>
+        <w:rPr>
+          <w:sz w:val="26"/>
+          <w:szCs w:val="26"/>
+        </w:rPr>
+        <w:t>Git</w:t>
+      </w:r>
+      <w:proofErr w:type="spellEnd"/>
+      <w:r>
+        <w:rPr>
+          <w:sz w:val="26"/>
+          <w:szCs w:val="26"/>
+        </w:rPr>
+        <w:t xml:space="preserve"> </w:t>
+      </w:r>
+      <w:proofErr w:type="spellStart"/>
+      <w:r>
+        <w:rPr>
+          <w:sz w:val="26"/>
+          <w:szCs w:val="26"/>
+        </w:rPr>
+        <w:t>Hub</w:t>
+      </w:r>
+      <w:proofErr w:type="spellEnd"/>
       <w:r>
         <w:rPr>
           <w:sz w:val="26"/>
@@ -346,7 +528,39 @@
           <w:sz w:val="26"/>
           <w:szCs w:val="26"/>
         </w:rPr>
-        <w:t>Az elején még a Git Bash-el dolgoztunk</w:t>
+        <w:t xml:space="preserve">Az elején még a </w:t>
+      </w:r>
+      <w:proofErr w:type="spellStart"/>
+      <w:r>
+        <w:rPr>
+          <w:sz w:val="26"/>
+          <w:szCs w:val="26"/>
+        </w:rPr>
+        <w:t>Git</w:t>
+      </w:r>
+      <w:proofErr w:type="spellEnd"/>
+      <w:r>
+        <w:rPr>
+          <w:sz w:val="26"/>
+          <w:szCs w:val="26"/>
+        </w:rPr>
+        <w:t xml:space="preserve"> </w:t>
+      </w:r>
+      <w:proofErr w:type="spellStart"/>
+      <w:r>
+        <w:rPr>
+          <w:sz w:val="26"/>
+          <w:szCs w:val="26"/>
+        </w:rPr>
+        <w:t>Bash</w:t>
+      </w:r>
+      <w:proofErr w:type="spellEnd"/>
+      <w:r>
+        <w:rPr>
+          <w:sz w:val="26"/>
+          <w:szCs w:val="26"/>
+        </w:rPr>
+        <w:t>-el dolgoztunk</w:t>
       </w:r>
       <w:r>
         <w:rPr>
@@ -360,7 +574,71 @@
           <w:sz w:val="26"/>
           <w:szCs w:val="26"/>
         </w:rPr>
-        <w:t xml:space="preserve"> de a Git Hub Desktop-os verzióját sokkal kézenfekvőbbnek találtuk ezért azzal folytattuk a további commit-olásokat.</w:t>
+        <w:t xml:space="preserve"> de a </w:t>
+      </w:r>
+      <w:proofErr w:type="spellStart"/>
+      <w:r>
+        <w:rPr>
+          <w:sz w:val="26"/>
+          <w:szCs w:val="26"/>
+        </w:rPr>
+        <w:t>Git</w:t>
+      </w:r>
+      <w:proofErr w:type="spellEnd"/>
+      <w:r>
+        <w:rPr>
+          <w:sz w:val="26"/>
+          <w:szCs w:val="26"/>
+        </w:rPr>
+        <w:t xml:space="preserve"> </w:t>
+      </w:r>
+      <w:proofErr w:type="spellStart"/>
+      <w:r>
+        <w:rPr>
+          <w:sz w:val="26"/>
+          <w:szCs w:val="26"/>
+        </w:rPr>
+        <w:t>Hub</w:t>
+      </w:r>
+      <w:proofErr w:type="spellEnd"/>
+      <w:r>
+        <w:rPr>
+          <w:sz w:val="26"/>
+          <w:szCs w:val="26"/>
+        </w:rPr>
+        <w:t xml:space="preserve"> </w:t>
+      </w:r>
+      <w:proofErr w:type="spellStart"/>
+      <w:r>
+        <w:rPr>
+          <w:sz w:val="26"/>
+          <w:szCs w:val="26"/>
+        </w:rPr>
+        <w:t>Desktop</w:t>
+      </w:r>
+      <w:proofErr w:type="spellEnd"/>
+      <w:r>
+        <w:rPr>
+          <w:sz w:val="26"/>
+          <w:szCs w:val="26"/>
+        </w:rPr>
+        <w:t xml:space="preserve">-os verzióját sokkal kézenfekvőbbnek találtuk ezért azzal folytattuk a további </w:t>
+      </w:r>
+      <w:proofErr w:type="spellStart"/>
+      <w:r>
+        <w:rPr>
+          <w:sz w:val="26"/>
+          <w:szCs w:val="26"/>
+        </w:rPr>
+        <w:t>commit-olásokat</w:t>
+      </w:r>
+      <w:proofErr w:type="spellEnd"/>
+      <w:r>
+        <w:rPr>
+          <w:sz w:val="26"/>
+          <w:szCs w:val="26"/>
+        </w:rPr>
+        <w:t>.</w:t>
       </w:r>
     </w:p>
     <w:p>
@@ -419,8 +697,17 @@
           <w:sz w:val="26"/>
           <w:szCs w:val="26"/>
         </w:rPr>
-        <w:t>ddigre Bence már abba hagyta a JAVASCRIPT alapvető megírását és besegített megírni a Bootstrapet</w:t>
-      </w:r>
+        <w:t xml:space="preserve">ddigre Bence már abba hagyta a JAVASCRIPT alapvető megírását és besegített megírni a </w:t>
+      </w:r>
+      <w:proofErr w:type="spellStart"/>
+      <w:r>
+        <w:rPr>
+          <w:sz w:val="26"/>
+          <w:szCs w:val="26"/>
+        </w:rPr>
+        <w:t>Bootstrapet</w:t>
+      </w:r>
+      <w:proofErr w:type="spellEnd"/>
       <w:r>
         <w:rPr>
           <w:sz w:val="26"/>
@@ -511,6 +798,7 @@
     </w:p>
     <w:p>
       <w:pPr>
+        <w:jc w:val="center"/>
         <w:rPr>
           <w:sz w:val="26"/>
           <w:szCs w:val="26"/>
@@ -592,7 +880,15 @@
           <w:sz w:val="26"/>
           <w:szCs w:val="26"/>
         </w:rPr>
-        <w:t>A második prototípus süllyesztőbe került még dokumentálása előtt, mivel még akkor Bence nem ismerte még a Bootstrap</w:t>
+        <w:t xml:space="preserve">A második prototípus süllyesztőbe került még dokumentálása előtt, mivel még akkor Bence nem ismerte még a </w:t>
+      </w:r>
+      <w:proofErr w:type="spellStart"/>
+      <w:r>
+        <w:rPr>
+          <w:sz w:val="26"/>
+          <w:szCs w:val="26"/>
+        </w:rPr>
+        <w:t>Bootstrap</w:t>
       </w:r>
       <w:r>
         <w:rPr>
@@ -606,7 +902,31 @@
           <w:sz w:val="26"/>
           <w:szCs w:val="26"/>
         </w:rPr>
-        <w:t>nek a különféle formázási lehetőségeit. Ezen felül elvesztünk a div-ekben és arra jutottunk</w:t>
+        <w:t>nek</w:t>
+      </w:r>
+      <w:proofErr w:type="spellEnd"/>
+      <w:r>
+        <w:rPr>
+          <w:sz w:val="26"/>
+          <w:szCs w:val="26"/>
+        </w:rPr>
+        <w:t xml:space="preserve"> a különféle formázási lehetőségeit. Ezen felül elvesztünk a div-</w:t>
+      </w:r>
+      <w:proofErr w:type="spellStart"/>
+      <w:r>
+        <w:rPr>
+          <w:sz w:val="26"/>
+          <w:szCs w:val="26"/>
+        </w:rPr>
+        <w:t>ekben</w:t>
+      </w:r>
+      <w:proofErr w:type="spellEnd"/>
+      <w:r>
+        <w:rPr>
+          <w:sz w:val="26"/>
+          <w:szCs w:val="26"/>
+        </w:rPr>
+        <w:t xml:space="preserve"> és arra jutottunk</w:t>
       </w:r>
       <w:r>
         <w:rPr>
@@ -620,7 +940,15 @@
           <w:sz w:val="26"/>
           <w:szCs w:val="26"/>
         </w:rPr>
-        <w:t xml:space="preserve"> hogy ezt Bootstrap</w:t>
+        <w:t xml:space="preserve"> hogy ezt </w:t>
+      </w:r>
+      <w:proofErr w:type="spellStart"/>
+      <w:r>
+        <w:rPr>
+          <w:sz w:val="26"/>
+          <w:szCs w:val="26"/>
+        </w:rPr>
+        <w:t>Bootstrap</w:t>
       </w:r>
       <w:r>
         <w:rPr>
@@ -634,7 +962,15 @@
           <w:sz w:val="26"/>
           <w:szCs w:val="26"/>
         </w:rPr>
-        <w:t>et átkell tüzetesebben tanulni.</w:t>
+        <w:t>et</w:t>
+      </w:r>
+      <w:proofErr w:type="spellEnd"/>
+      <w:r>
+        <w:rPr>
+          <w:sz w:val="26"/>
+          <w:szCs w:val="26"/>
+        </w:rPr>
+        <w:t xml:space="preserve"> átkell tüzetesebben tanulni.</w:t>
       </w:r>
     </w:p>
     <w:p>
@@ -698,6 +1034,7 @@
     <w:p>
       <w:pPr>
         <w:keepNext/>
+        <w:jc w:val="center"/>
       </w:pPr>
       <w:r>
         <w:rPr>
@@ -755,8 +1092,19 @@
       </w:r>
     </w:p>
     <w:p>
-      <w:r>
-        <w:t>A régi grid-es megoldás</w:t>
+      <w:pPr>
+        <w:jc w:val="center"/>
+      </w:pPr>
+      <w:r>
+        <w:t xml:space="preserve">A régi </w:t>
+      </w:r>
+      <w:proofErr w:type="spellStart"/>
+      <w:r>
+        <w:t>grid</w:t>
+      </w:r>
+      <w:proofErr w:type="spellEnd"/>
+      <w:r>
+        <w:t>-es megoldás</w:t>
       </w:r>
     </w:p>
     <w:p>
@@ -802,21 +1150,7 @@
           <w:sz w:val="26"/>
           <w:szCs w:val="26"/>
         </w:rPr>
-        <w:t>Igazán nagy kontraszt nem volt egyik rész között sem amire azt mondhatnánk</w:t>
-      </w:r>
-      <w:r>
-        <w:rPr>
-          <w:sz w:val="26"/>
-          <w:szCs w:val="26"/>
-        </w:rPr>
-        <w:t>,</w:t>
-      </w:r>
-      <w:r>
-        <w:rPr>
-          <w:sz w:val="26"/>
-          <w:szCs w:val="26"/>
-        </w:rPr>
-        <w:t xml:space="preserve"> hogy </w:t>
+        <w:t xml:space="preserve">Igazán nagy kontraszt nem volt egyik rész között sem amire azt mondhatnánk, hogy </w:t>
       </w:r>
       <w:proofErr w:type="gramStart"/>
       <w:r>
@@ -845,6 +1179,7 @@
     </w:p>
     <w:p>
       <w:pPr>
+        <w:jc w:val="center"/>
         <w:rPr>
           <w:sz w:val="26"/>
           <w:szCs w:val="26"/>
@@ -857,13 +1192,13 @@
         <mc:AlternateContent>
           <mc:Choice Requires="wps">
             <w:drawing>
-              <wp:anchor distT="0" distB="0" distL="114300" distR="114300" simplePos="0" relativeHeight="251661312" behindDoc="0" locked="0" layoutInCell="1" allowOverlap="1" wp14:anchorId="3C901DA7" wp14:editId="081A79DB">
+              <wp:anchor distT="0" distB="0" distL="114300" distR="114300" simplePos="0" relativeHeight="251661312" behindDoc="0" locked="0" layoutInCell="1" allowOverlap="1" wp14:anchorId="3C901DA7" wp14:editId="488AB5A0">
                 <wp:simplePos x="0" y="0"/>
-                <wp:positionH relativeFrom="column">
-                  <wp:posOffset>281305</wp:posOffset>
+                <wp:positionH relativeFrom="margin">
+                  <wp:align>center</wp:align>
                 </wp:positionH>
                 <wp:positionV relativeFrom="paragraph">
-                  <wp:posOffset>3434715</wp:posOffset>
+                  <wp:posOffset>3463290</wp:posOffset>
                 </wp:positionV>
                 <wp:extent cx="2098040" cy="635"/>
                 <wp:effectExtent l="0" t="0" r="0" b="0"/>
@@ -923,7 +1258,7 @@
                 <v:stroke joinstyle="miter"/>
                 <v:path gradientshapeok="t" o:connecttype="rect"/>
               </v:shapetype>
-              <v:shape id="Szövegdoboz 1" o:spid="_x0000_s1026" type="#_x0000_t202" style="position:absolute;margin-left:22.15pt;margin-top:270.45pt;width:165.2pt;height:.05pt;z-index:251661312;visibility:visible;mso-wrap-style:square;mso-wrap-distance-left:9pt;mso-wrap-distance-top:0;mso-wrap-distance-right:9pt;mso-wrap-distance-bottom:0;mso-position-horizontal:absolute;mso-position-horizontal-relative:text;mso-position-vertical:absolute;mso-position-vertical-relative:text;v-text-anchor:top" o:gfxdata="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" stroked="f">
+              <v:shape id="Szövegdoboz 1" o:spid="_x0000_s1026" type="#_x0000_t202" style="position:absolute;left:0;text-align:left;margin-left:0;margin-top:272.7pt;width:165.2pt;height:.05pt;z-index:251661312;visibility:visible;mso-wrap-style:square;mso-wrap-distance-left:9pt;mso-wrap-distance-top:0;mso-wrap-distance-right:9pt;mso-wrap-distance-bottom:0;mso-position-horizontal:center;mso-position-horizontal-relative:margin;mso-position-vertical:absolute;mso-position-vertical-relative:text;v-text-anchor:top" o:gfxdata="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" stroked="f">
                 <v:textbox style="mso-fit-shape-to-text:t" inset="0,0,0,0">
                   <w:txbxContent>
                     <w:p>
@@ -940,7 +1275,7 @@
                     </w:p>
                   </w:txbxContent>
                 </v:textbox>
-                <w10:wrap type="square"/>
+                <w10:wrap type="square" anchorx="margin"/>
               </v:shape>
             </w:pict>
           </mc:Fallback>
@@ -1006,6 +1341,7 @@
     <w:p>
       <w:pPr>
         <w:keepNext/>
+        <w:jc w:val="center"/>
       </w:pPr>
       <w:r>
         <w:rPr>
@@ -1051,22 +1387,38 @@
         </w:drawing>
       </w:r>
       <w:r>
-        <w:t xml:space="preserve">Végleges verzió </w:t>
-      </w:r>
-    </w:p>
-    <w:p>
-      <w:pPr>
-        <w:rPr>
-          <w:sz w:val="26"/>
-          <w:szCs w:val="26"/>
-        </w:rPr>
-      </w:pPr>
-      <w:r>
-        <w:rPr>
-          <w:sz w:val="26"/>
-          <w:szCs w:val="26"/>
-        </w:rPr>
-        <w:t>Egymás alá raktuk az összes elemet így elkerülve a grid-el jövő hibákat.</w:t>
+        <w:t>Végleges verzió</w:t>
+      </w:r>
+    </w:p>
+    <w:p>
+      <w:pPr>
+        <w:rPr>
+          <w:sz w:val="26"/>
+          <w:szCs w:val="26"/>
+        </w:rPr>
+      </w:pPr>
+      <w:r>
+        <w:rPr>
+          <w:sz w:val="26"/>
+          <w:szCs w:val="26"/>
+        </w:rPr>
+        <w:t xml:space="preserve">Egymás alá raktuk az összes elemet így elkerülve a </w:t>
+      </w:r>
+      <w:proofErr w:type="spellStart"/>
+      <w:r>
+        <w:rPr>
+          <w:sz w:val="26"/>
+          <w:szCs w:val="26"/>
+        </w:rPr>
+        <w:t>grid</w:t>
+      </w:r>
+      <w:proofErr w:type="spellEnd"/>
+      <w:r>
+        <w:rPr>
+          <w:sz w:val="26"/>
+          <w:szCs w:val="26"/>
+        </w:rPr>
+        <w:t>-el jövő hibákat.</w:t>
       </w:r>
     </w:p>
     <w:p>
@@ -1164,7 +1516,23 @@
           <w:sz w:val="26"/>
           <w:szCs w:val="26"/>
         </w:rPr>
-        <w:t xml:space="preserve"> textbox-ba megadhatunk</w:t>
+        <w:t xml:space="preserve"> </w:t>
+      </w:r>
+      <w:proofErr w:type="spellStart"/>
+      <w:r>
+        <w:rPr>
+          <w:sz w:val="26"/>
+          <w:szCs w:val="26"/>
+        </w:rPr>
+        <w:t>textbox-ba</w:t>
+      </w:r>
+      <w:proofErr w:type="spellEnd"/>
+      <w:r>
+        <w:rPr>
+          <w:sz w:val="26"/>
+          <w:szCs w:val="26"/>
+        </w:rPr>
+        <w:t xml:space="preserve"> megadhatunk</w:t>
       </w:r>
       <w:r>
         <w:rPr>
@@ -1178,8 +1546,24 @@
           <w:sz w:val="26"/>
           <w:szCs w:val="26"/>
         </w:rPr>
-        <w:t>combobox-ba</w:t>
-      </w:r>
+        <w:t>comb</w:t>
+      </w:r>
+      <w:r>
+        <w:rPr>
+          <w:sz w:val="26"/>
+          <w:szCs w:val="26"/>
+        </w:rPr>
+        <w:t>**</w:t>
+      </w:r>
+      <w:proofErr w:type="spellStart"/>
+      <w:r>
+        <w:rPr>
+          <w:sz w:val="26"/>
+          <w:szCs w:val="26"/>
+        </w:rPr>
+        <w:t>obox-ba</w:t>
+      </w:r>
+      <w:proofErr w:type="spellEnd"/>
       <w:r>
         <w:rPr>
           <w:sz w:val="26"/>

</xml_diff>